<commit_message>
Felhasználói dokumentáció - aloldalak
</commit_message>
<xml_diff>
--- a/assets/Felhasználói dokumentáció.docx
+++ b/assets/Felhasználói dokumentáció.docx
@@ -79,7 +79,7 @@
           <w:sz w:val="36"/>
           <w:szCs w:val="32"/>
         </w:rPr>
-        <w:t>CookBook Weboldal feltelepítési útmutató</w:t>
+        <w:t>CookBook Weboldalhoz útmutató</w:t>
       </w:r>
     </w:p>
     <w:p>
@@ -101,24 +101,468 @@
     </w:p>
     <w:p>
       <w:pPr>
-        <w:rPr>
-          <w:rFonts w:ascii="Consolas" w:hAnsi="Consolas"/>
-          <w:sz w:val="24"/>
-          <w:szCs w:val="32"/>
-        </w:rPr>
-      </w:pPr>
-      <w:r>
-        <w:rPr>
-          <w:rFonts w:ascii="Consolas" w:hAnsi="Consolas"/>
-          <w:sz w:val="24"/>
-          <w:szCs w:val="32"/>
-        </w:rPr>
-        <w:t>A CookBook egy weboldal, ahol recepteket oszthatunk meg egymással. Regisztrált felhasználói fiókba való bejelentkezés nélkül megnézhetjük az oldalra alapvetően feltöltött recepteket a következő kategóriákban: Reggeli, Ebéd, Vacsora</w:t>
-      </w:r>
-    </w:p>
-    <w:p>
-      <w:pPr>
-        <w:rPr>
+        <w:jc w:val="both"/>
+        <w:rPr>
+          <w:rFonts w:ascii="Consolas" w:hAnsi="Consolas"/>
+          <w:sz w:val="24"/>
+          <w:szCs w:val="32"/>
+        </w:rPr>
+      </w:pPr>
+      <w:r>
+        <w:rPr>
+          <w:rFonts w:ascii="Consolas" w:hAnsi="Consolas"/>
+          <w:sz w:val="24"/>
+          <w:szCs w:val="32"/>
+        </w:rPr>
+        <w:t>A CookBook egy weboldal, ahol recepteket oszthatunk meg egymással. Regisztrált felhasználói fiókba való bejelentkezés nélkül megnézhetjük az oldalra alapvetően feltöltött recepteket</w:t>
+      </w:r>
+      <w:r>
+        <w:rPr>
+          <w:rFonts w:ascii="Consolas" w:hAnsi="Consolas"/>
+          <w:sz w:val="24"/>
+          <w:szCs w:val="32"/>
+        </w:rPr>
+        <w:t>.</w:t>
+      </w:r>
+      <w:r>
+        <w:rPr>
+          <w:rFonts w:ascii="Consolas" w:hAnsi="Consolas"/>
+          <w:sz w:val="24"/>
+          <w:szCs w:val="32"/>
+        </w:rPr>
+        <w:t xml:space="preserve"> A</w:t>
+      </w:r>
+      <w:r>
+        <w:rPr>
+          <w:rFonts w:ascii="Consolas" w:hAnsi="Consolas"/>
+          <w:sz w:val="24"/>
+          <w:szCs w:val="32"/>
+        </w:rPr>
+        <w:t xml:space="preserve"> következő kategóriákban: Reggeli, Ebéd, Vacsora</w:t>
+      </w:r>
+    </w:p>
+    <w:p>
+      <w:pPr>
+        <w:jc w:val="both"/>
+        <w:rPr>
+          <w:rFonts w:ascii="Consolas" w:hAnsi="Consolas"/>
+          <w:sz w:val="24"/>
+          <w:szCs w:val="32"/>
+        </w:rPr>
+      </w:pPr>
+      <w:r>
+        <w:rPr>
+          <w:rFonts w:ascii="Consolas" w:hAnsi="Consolas"/>
+          <w:sz w:val="24"/>
+          <w:szCs w:val="32"/>
+        </w:rPr>
+        <w:t>Ezeken kívül még a „Rólunk” oldal tekinthető meg felhasználó nélkül.</w:t>
+      </w:r>
+    </w:p>
+    <w:p>
+      <w:pPr>
+        <w:jc w:val="both"/>
+        <w:rPr>
+          <w:rFonts w:ascii="Consolas" w:hAnsi="Consolas"/>
+          <w:sz w:val="24"/>
+          <w:szCs w:val="32"/>
+        </w:rPr>
+      </w:pPr>
+      <w:r>
+        <w:rPr>
+          <w:rFonts w:ascii="Consolas" w:hAnsi="Consolas"/>
+          <w:sz w:val="24"/>
+          <w:szCs w:val="32"/>
+        </w:rPr>
+        <w:t>Regisz</w:t>
+      </w:r>
+      <w:r>
+        <w:rPr>
+          <w:rFonts w:ascii="Consolas" w:hAnsi="Consolas"/>
+          <w:sz w:val="24"/>
+          <w:szCs w:val="32"/>
+        </w:rPr>
+        <w:t>t</w:t>
+      </w:r>
+      <w:r>
+        <w:rPr>
+          <w:rFonts w:ascii="Consolas" w:hAnsi="Consolas"/>
+          <w:sz w:val="24"/>
+          <w:szCs w:val="32"/>
+        </w:rPr>
+        <w:t>ráció és bejelentkezés után megjelenik a „Saját receptek” aloldal, és már mi magunk is tölthetünk fel recepteket a weboldalra.</w:t>
+      </w:r>
+    </w:p>
+    <w:p>
+      <w:pPr>
+        <w:jc w:val="both"/>
+        <w:rPr>
+          <w:rFonts w:ascii="Consolas" w:hAnsi="Consolas"/>
+          <w:sz w:val="32"/>
+          <w:szCs w:val="32"/>
+        </w:rPr>
+      </w:pPr>
+      <w:r>
+        <w:rPr>
+          <w:rFonts w:ascii="Consolas" w:hAnsi="Consolas"/>
+          <w:sz w:val="32"/>
+          <w:szCs w:val="32"/>
+        </w:rPr>
+        <w:t>Regisztráció és bejelentkezés</w:t>
+      </w:r>
+    </w:p>
+    <w:p>
+      <w:pPr>
+        <w:jc w:val="both"/>
+        <w:rPr>
+          <w:rFonts w:ascii="Consolas" w:hAnsi="Consolas"/>
+          <w:sz w:val="24"/>
+          <w:szCs w:val="32"/>
+        </w:rPr>
+      </w:pPr>
+      <w:r>
+        <w:rPr>
+          <w:rFonts w:ascii="Consolas" w:hAnsi="Consolas"/>
+          <w:sz w:val="32"/>
+          <w:szCs w:val="32"/>
+        </w:rPr>
+        <w:t>A</w:t>
+      </w:r>
+      <w:r>
+        <w:rPr>
+          <w:rFonts w:ascii="Consolas" w:hAnsi="Consolas"/>
+          <w:sz w:val="24"/>
+          <w:szCs w:val="32"/>
+        </w:rPr>
+        <w:t xml:space="preserve"> CookBook weboldal használatához elősz</w:t>
+      </w:r>
+      <w:r>
+        <w:rPr>
+          <w:rFonts w:ascii="Consolas" w:hAnsi="Consolas"/>
+          <w:sz w:val="24"/>
+          <w:szCs w:val="32"/>
+        </w:rPr>
+        <w:t xml:space="preserve">ör regisztrálnunk kell. Rányomunk a „regisztráció” </w:t>
+      </w:r>
+      <w:r>
+        <w:rPr>
+          <w:rFonts w:ascii="Consolas" w:hAnsi="Consolas"/>
+          <w:sz w:val="24"/>
+          <w:szCs w:val="32"/>
+        </w:rPr>
+        <w:t>&lt;-</w:t>
+      </w:r>
+      <w:r>
+        <w:rPr>
+          <w:rFonts w:ascii="Consolas" w:hAnsi="Consolas"/>
+          <w:sz w:val="24"/>
+          <w:szCs w:val="32"/>
+        </w:rPr>
+        <w:t xml:space="preserve"> - | nem biztos majd javítom | aloldalra és a „Felhasználónév” mezőbe egy nevet, a „Jelsz</w:t>
+      </w:r>
+      <w:r>
+        <w:rPr>
+          <w:rFonts w:ascii="Consolas" w:hAnsi="Consolas"/>
+          <w:sz w:val="24"/>
+          <w:szCs w:val="32"/>
+        </w:rPr>
+        <w:t>ó” mezőbe egy jelszót írunk be. A kritériumok csak abban nyilvánulnak meg, hogy a felhasználónév és a jelszó is maximum 40 karakter hosszúságú lehet.</w:t>
+      </w:r>
+    </w:p>
+    <w:p>
+      <w:pPr>
+        <w:jc w:val="both"/>
+        <w:rPr>
+          <w:rFonts w:ascii="Consolas" w:hAnsi="Consolas"/>
+          <w:sz w:val="36"/>
+          <w:szCs w:val="32"/>
+        </w:rPr>
+      </w:pPr>
+      <w:r>
+        <w:rPr>
+          <w:rFonts w:ascii="Consolas" w:hAnsi="Consolas"/>
+          <w:sz w:val="36"/>
+          <w:szCs w:val="32"/>
+        </w:rPr>
+        <w:t>Aloldalak részletesebben</w:t>
+      </w:r>
+    </w:p>
+    <w:p>
+      <w:pPr>
+        <w:jc w:val="both"/>
+        <w:rPr>
+          <w:rFonts w:ascii="Consolas" w:hAnsi="Consolas"/>
+          <w:sz w:val="32"/>
+          <w:szCs w:val="32"/>
+        </w:rPr>
+      </w:pPr>
+      <w:r>
+        <w:rPr>
+          <w:rFonts w:ascii="Consolas" w:hAnsi="Consolas"/>
+          <w:sz w:val="32"/>
+          <w:szCs w:val="32"/>
+        </w:rPr>
+        <w:t>Kezdőlap</w:t>
+      </w:r>
+    </w:p>
+    <w:p>
+      <w:pPr>
+        <w:jc w:val="both"/>
+        <w:rPr>
+          <w:rFonts w:ascii="Consolas" w:hAnsi="Consolas"/>
+          <w:sz w:val="24"/>
+          <w:szCs w:val="32"/>
+        </w:rPr>
+      </w:pPr>
+      <w:r>
+        <w:rPr>
+          <w:rFonts w:ascii="Consolas" w:hAnsi="Consolas"/>
+          <w:sz w:val="24"/>
+          <w:szCs w:val="32"/>
+        </w:rPr>
+        <w:t>Login előtt ez az oldal jelenik meg. Innen is elérhető az összes aloldal a „Saját receptek” oldalon kívül.</w:t>
+      </w:r>
+    </w:p>
+    <w:p>
+      <w:pPr>
+        <w:jc w:val="both"/>
+        <w:rPr>
+          <w:rFonts w:ascii="Consolas" w:hAnsi="Consolas"/>
+          <w:sz w:val="32"/>
+          <w:szCs w:val="32"/>
+        </w:rPr>
+      </w:pPr>
+      <w:r>
+        <w:rPr>
+          <w:rFonts w:ascii="Consolas" w:hAnsi="Consolas"/>
+          <w:sz w:val="32"/>
+          <w:szCs w:val="32"/>
+        </w:rPr>
+        <w:t>Főoldal</w:t>
+      </w:r>
+    </w:p>
+    <w:p>
+      <w:pPr>
+        <w:jc w:val="both"/>
+        <w:rPr>
+          <w:rStyle w:val="ui-provider"/>
+          <w:rFonts w:ascii="Consolas" w:hAnsi="Consolas"/>
+          <w:sz w:val="24"/>
+        </w:rPr>
+      </w:pPr>
+      <w:r>
+        <w:rPr>
+          <w:rStyle w:val="ui-provider"/>
+          <w:rFonts w:ascii="Consolas" w:hAnsi="Consolas"/>
+          <w:sz w:val="24"/>
+        </w:rPr>
+        <w:t>Ha nem szeretnének bejelentkezni, ez az a hely, ahol a látogatók elindulnak. A főoldal tartalmazza a legfontosabb információkat, hivatkozásokat, navigációs lehetőségeket, hogy könnyen elnavigálhassanak a weboldalon.</w:t>
+      </w:r>
+    </w:p>
+    <w:p>
+      <w:pPr>
+        <w:jc w:val="both"/>
+        <w:rPr>
+          <w:rStyle w:val="ui-provider"/>
+          <w:rFonts w:ascii="Consolas" w:hAnsi="Consolas"/>
+          <w:sz w:val="24"/>
+        </w:rPr>
+      </w:pPr>
+    </w:p>
+    <w:p>
+      <w:pPr>
+        <w:jc w:val="both"/>
+        <w:rPr>
+          <w:rStyle w:val="ui-provider"/>
+          <w:rFonts w:ascii="Consolas" w:hAnsi="Consolas"/>
+          <w:sz w:val="24"/>
+        </w:rPr>
+      </w:pPr>
+    </w:p>
+    <w:p>
+      <w:pPr>
+        <w:jc w:val="both"/>
+        <w:rPr>
+          <w:rStyle w:val="ui-provider"/>
+          <w:rFonts w:ascii="Consolas" w:hAnsi="Consolas"/>
+          <w:sz w:val="32"/>
+        </w:rPr>
+      </w:pPr>
+      <w:r>
+        <w:rPr>
+          <w:rStyle w:val="ui-provider"/>
+          <w:rFonts w:ascii="Consolas" w:hAnsi="Consolas"/>
+          <w:sz w:val="32"/>
+        </w:rPr>
+        <w:lastRenderedPageBreak/>
+        <w:t>Saját receptek oldal</w:t>
+      </w:r>
+    </w:p>
+    <w:p>
+      <w:pPr>
+        <w:jc w:val="both"/>
+        <w:rPr>
+          <w:rStyle w:val="ui-provider"/>
+          <w:rFonts w:ascii="Consolas" w:hAnsi="Consolas"/>
+          <w:sz w:val="24"/>
+        </w:rPr>
+      </w:pPr>
+      <w:r>
+        <w:rPr>
+          <w:rStyle w:val="ui-provider"/>
+          <w:rFonts w:ascii="Consolas" w:hAnsi="Consolas"/>
+          <w:sz w:val="24"/>
+        </w:rPr>
+        <w:t>Itt a felhasználók saját recepteket oszthatnak meg az oldal többi látogatójával. Ezen az aloldalon a felhasználók által feltöltött receptek kategóriákba (reggeli, ebéd, vacsora) és alkategóriákba (főétel, köret, leves stb.) vannak rendezve. A receptek tartalmaznak részletes útmutatást az elkészítésükhöz, hozzávalókat és elkészítési lépéseket.</w:t>
+      </w:r>
+    </w:p>
+    <w:p>
+      <w:pPr>
+        <w:jc w:val="both"/>
+        <w:rPr>
+          <w:rStyle w:val="ui-provider"/>
+          <w:rFonts w:ascii="Consolas" w:hAnsi="Consolas"/>
+          <w:sz w:val="24"/>
+        </w:rPr>
+      </w:pPr>
+      <w:r>
+        <w:rPr>
+          <w:rStyle w:val="ui-provider"/>
+          <w:rFonts w:ascii="Consolas" w:hAnsi="Consolas"/>
+          <w:sz w:val="24"/>
+        </w:rPr>
+        <w:t xml:space="preserve">| </w:t>
+      </w:r>
+      <w:proofErr w:type="gramStart"/>
+      <w:r>
+        <w:rPr>
+          <w:rStyle w:val="ui-provider"/>
+          <w:rFonts w:ascii="Consolas" w:hAnsi="Consolas"/>
+          <w:sz w:val="24"/>
+        </w:rPr>
+        <w:t>ide</w:t>
+      </w:r>
+      <w:proofErr w:type="gramEnd"/>
+      <w:r>
+        <w:rPr>
+          <w:rStyle w:val="ui-provider"/>
+          <w:rFonts w:ascii="Consolas" w:hAnsi="Consolas"/>
+          <w:sz w:val="24"/>
+        </w:rPr>
+        <w:t xml:space="preserve"> írom majd részletesebben a saját receptek oldal funkcióit |</w:t>
+      </w:r>
+    </w:p>
+    <w:p>
+      <w:pPr>
+        <w:jc w:val="both"/>
+        <w:rPr>
+          <w:rStyle w:val="ui-provider"/>
+          <w:rFonts w:ascii="Consolas" w:hAnsi="Consolas"/>
+          <w:sz w:val="32"/>
+        </w:rPr>
+      </w:pPr>
+      <w:r>
+        <w:rPr>
+          <w:rStyle w:val="ui-provider"/>
+          <w:rFonts w:ascii="Consolas" w:hAnsi="Consolas"/>
+          <w:sz w:val="32"/>
+        </w:rPr>
+        <w:t>Rólunk oldal</w:t>
+      </w:r>
+    </w:p>
+    <w:p>
+      <w:pPr>
+        <w:jc w:val="both"/>
+        <w:rPr>
+          <w:rStyle w:val="ui-provider"/>
+          <w:rFonts w:ascii="Consolas" w:hAnsi="Consolas"/>
+          <w:sz w:val="24"/>
+        </w:rPr>
+      </w:pPr>
+      <w:r>
+        <w:rPr>
+          <w:rStyle w:val="ui-provider"/>
+          <w:rFonts w:ascii="Consolas" w:hAnsi="Consolas"/>
+          <w:sz w:val="24"/>
+        </w:rPr>
+        <w:t>Ezen az aloldalon mindhárom csapattag bemutatkozása található, jobban megismerhetik a látogatók a fejlesztőket az oldal elkészítése mögött.</w:t>
+      </w:r>
+    </w:p>
+    <w:p>
+      <w:pPr>
+        <w:jc w:val="both"/>
+        <w:rPr>
+          <w:rStyle w:val="ui-provider"/>
+          <w:rFonts w:ascii="Consolas" w:hAnsi="Consolas"/>
+          <w:sz w:val="32"/>
+        </w:rPr>
+      </w:pPr>
+      <w:r>
+        <w:rPr>
+          <w:rStyle w:val="ui-provider"/>
+          <w:rFonts w:ascii="Consolas" w:hAnsi="Consolas"/>
+          <w:sz w:val="32"/>
+        </w:rPr>
+        <w:t>Kategória aloldalak</w:t>
+      </w:r>
+    </w:p>
+    <w:p>
+      <w:pPr>
+        <w:jc w:val="both"/>
+        <w:rPr>
+          <w:rStyle w:val="ui-provider"/>
+          <w:rFonts w:ascii="Consolas" w:hAnsi="Consolas"/>
+          <w:sz w:val="24"/>
+        </w:rPr>
+      </w:pPr>
+      <w:r>
+        <w:rPr>
+          <w:rStyle w:val="ui-provider"/>
+          <w:rFonts w:ascii="Consolas" w:hAnsi="Consolas"/>
+          <w:sz w:val="24"/>
+        </w:rPr>
+        <w:t xml:space="preserve">Ezeken az aloldalakon jelennek meg a kategóriának megfelelő receptek. </w:t>
+      </w:r>
+    </w:p>
+    <w:p>
+      <w:pPr>
+        <w:jc w:val="both"/>
+        <w:rPr>
+          <w:rStyle w:val="ui-provider"/>
+          <w:rFonts w:ascii="Consolas" w:hAnsi="Consolas"/>
+          <w:sz w:val="24"/>
+        </w:rPr>
+      </w:pPr>
+      <w:r>
+        <w:rPr>
+          <w:rStyle w:val="ui-provider"/>
+          <w:rFonts w:ascii="Consolas" w:hAnsi="Consolas"/>
+          <w:sz w:val="24"/>
+        </w:rPr>
+        <w:t xml:space="preserve">| </w:t>
+      </w:r>
+      <w:r>
+        <w:rPr>
+          <w:rStyle w:val="ui-provider"/>
+          <w:rFonts w:ascii="Consolas" w:hAnsi="Consolas"/>
+          <w:sz w:val="24"/>
+        </w:rPr>
+        <w:t>Reggeli, Ebéd, Vacsora</w:t>
+      </w:r>
+      <w:r>
+        <w:rPr>
+          <w:rStyle w:val="ui-provider"/>
+          <w:rFonts w:ascii="Consolas" w:hAnsi="Consolas"/>
+          <w:sz w:val="24"/>
+        </w:rPr>
+        <w:t xml:space="preserve"> |</w:t>
+      </w:r>
+    </w:p>
+    <w:p>
+      <w:pPr>
+        <w:jc w:val="both"/>
+        <w:rPr>
+          <w:rStyle w:val="ui-provider"/>
           <w:rFonts w:ascii="Consolas" w:hAnsi="Consolas"/>
           <w:sz w:val="24"/>
           <w:szCs w:val="32"/>
@@ -135,139 +579,137 @@
     </w:p>
     <w:p>
       <w:pPr>
-        <w:rPr>
-          <w:rFonts w:ascii="Consolas" w:hAnsi="Consolas"/>
-          <w:sz w:val="24"/>
-          <w:szCs w:val="32"/>
-        </w:rPr>
-      </w:pPr>
-      <w:r>
-        <w:rPr>
-          <w:rFonts w:ascii="Consolas" w:hAnsi="Consolas"/>
-          <w:sz w:val="24"/>
-          <w:szCs w:val="32"/>
-        </w:rPr>
-        <w:t>Ezeken kívül még a „Rólunk” oldal tekinthető meg felhasználó nélkül.</w:t>
-      </w:r>
-    </w:p>
-    <w:p>
-      <w:pPr>
-        <w:rPr>
-          <w:rFonts w:ascii="Consolas" w:hAnsi="Consolas"/>
-          <w:sz w:val="24"/>
-          <w:szCs w:val="32"/>
-        </w:rPr>
-      </w:pPr>
-      <w:r>
-        <w:rPr>
-          <w:rFonts w:ascii="Consolas" w:hAnsi="Consolas"/>
-          <w:sz w:val="24"/>
-          <w:szCs w:val="32"/>
-        </w:rPr>
-        <w:t>Regisz</w:t>
-      </w:r>
-      <w:r>
-        <w:rPr>
-          <w:rFonts w:ascii="Consolas" w:hAnsi="Consolas"/>
-          <w:sz w:val="24"/>
-          <w:szCs w:val="32"/>
-        </w:rPr>
-        <w:t>t</w:t>
-      </w:r>
-      <w:r>
-        <w:rPr>
-          <w:rFonts w:ascii="Consolas" w:hAnsi="Consolas"/>
-          <w:sz w:val="24"/>
-          <w:szCs w:val="32"/>
-        </w:rPr>
-        <w:t>ráció és bejelentkezés után megjelenik a „Saját receptek” aloldal, és már mi magunk is tölthetünk fel recepteket a weboldalra.</w:t>
-      </w:r>
-    </w:p>
-    <w:p>
-      <w:pPr>
-        <w:rPr>
-          <w:rFonts w:ascii="Consolas" w:hAnsi="Consolas"/>
-          <w:sz w:val="32"/>
-          <w:szCs w:val="32"/>
-        </w:rPr>
-      </w:pPr>
-      <w:r>
-        <w:rPr>
-          <w:rFonts w:ascii="Consolas" w:hAnsi="Consolas"/>
-          <w:sz w:val="32"/>
-          <w:szCs w:val="32"/>
-        </w:rPr>
-        <w:t>Regisztráció és bejelentkezés</w:t>
-      </w:r>
-    </w:p>
-    <w:p>
-      <w:pPr>
-        <w:rPr>
-          <w:rFonts w:ascii="Consolas" w:hAnsi="Consolas"/>
-          <w:sz w:val="24"/>
-          <w:szCs w:val="32"/>
-        </w:rPr>
-      </w:pPr>
-      <w:r>
-        <w:rPr>
-          <w:rFonts w:ascii="Consolas" w:hAnsi="Consolas"/>
-          <w:sz w:val="32"/>
-          <w:szCs w:val="32"/>
-        </w:rPr>
-        <w:t>A</w:t>
-      </w:r>
-      <w:r>
-        <w:rPr>
-          <w:rFonts w:ascii="Consolas" w:hAnsi="Consolas"/>
-          <w:sz w:val="24"/>
-          <w:szCs w:val="32"/>
-        </w:rPr>
-        <w:t xml:space="preserve"> CookBook weboldal használatához elősz</w:t>
-      </w:r>
-      <w:r>
-        <w:rPr>
-          <w:rFonts w:ascii="Consolas" w:hAnsi="Consolas"/>
-          <w:sz w:val="24"/>
-          <w:szCs w:val="32"/>
-        </w:rPr>
-        <w:t xml:space="preserve">ör regisztrálnunk kell. Rányomunk a „regisztráció” </w:t>
+        <w:jc w:val="both"/>
+        <w:rPr>
+          <w:rStyle w:val="ui-provider"/>
+          <w:rFonts w:ascii="Consolas" w:hAnsi="Consolas"/>
+          <w:sz w:val="24"/>
+        </w:rPr>
+      </w:pPr>
+      <w:r>
+        <w:rPr>
+          <w:rStyle w:val="ui-provider"/>
+          <w:rFonts w:ascii="Consolas" w:hAnsi="Consolas"/>
+          <w:sz w:val="24"/>
+        </w:rPr>
+        <w:t>A kategorizálás révén a felhasználónak lehetősége van old</w:t>
+      </w:r>
+      <w:r>
+        <w:rPr>
+          <w:rStyle w:val="ui-provider"/>
+          <w:rFonts w:ascii="Consolas" w:hAnsi="Consolas"/>
+          <w:sz w:val="24"/>
+        </w:rPr>
+        <w:t xml:space="preserve">alak közötti gyors elmozdulásra. Ezek az oldalak ugyanolyan séma alapján készültek. Van 6 recept minden aloldalon, egy képpel és egy szöveggel ellátva. A teljes szöveg csak akkor jelenik meg, ha a felhasználó rányom a „Olvasd tovább!” </w:t>
       </w:r>
       <w:proofErr w:type="gramStart"/>
       <w:r>
         <w:rPr>
-          <w:rFonts w:ascii="Consolas" w:hAnsi="Consolas"/>
-          <w:sz w:val="24"/>
-          <w:szCs w:val="32"/>
-        </w:rPr>
-        <w:t>&lt; -</w:t>
+          <w:rStyle w:val="ui-provider"/>
+          <w:rFonts w:ascii="Consolas" w:hAnsi="Consolas"/>
+          <w:sz w:val="24"/>
+        </w:rPr>
+        <w:t>gombra</w:t>
       </w:r>
       <w:proofErr w:type="gramEnd"/>
       <w:r>
         <w:rPr>
-          <w:rFonts w:ascii="Consolas" w:hAnsi="Consolas"/>
-          <w:sz w:val="24"/>
-          <w:szCs w:val="32"/>
-        </w:rPr>
-        <w:t xml:space="preserve"> - | nem biztos majd javítom | </w:t>
-      </w:r>
-      <w:proofErr w:type="spellStart"/>
-      <w:r>
-        <w:rPr>
-          <w:rFonts w:ascii="Consolas" w:hAnsi="Consolas"/>
-          <w:sz w:val="24"/>
-          <w:szCs w:val="32"/>
-        </w:rPr>
-        <w:t>aloldalra</w:t>
-      </w:r>
-      <w:proofErr w:type="spellEnd"/>
-      <w:r>
-        <w:rPr>
-          <w:rFonts w:ascii="Consolas" w:hAnsi="Consolas"/>
-          <w:sz w:val="24"/>
-          <w:szCs w:val="32"/>
-        </w:rPr>
-        <w:t xml:space="preserve"> és a „Felhasználónév” mezőbe egy nevet, a „Jelszó” mezőbe egy jelszót írunk be. | ide majd ideírom hogy milyen kritériumok vannak ezekhez |</w:t>
-      </w:r>
+          <w:rStyle w:val="ui-provider"/>
+          <w:rFonts w:ascii="Consolas" w:hAnsi="Consolas"/>
+          <w:sz w:val="24"/>
+        </w:rPr>
+        <w:t>.</w:t>
+      </w:r>
+      <w:r>
+        <w:rPr>
+          <w:rStyle w:val="ui-provider"/>
+          <w:rFonts w:ascii="Consolas" w:hAnsi="Consolas"/>
+          <w:sz w:val="24"/>
+        </w:rPr>
+        <w:t xml:space="preserve"> Így kedvünk szerint elolvashatjuk bármelyik receptet.</w:t>
+      </w:r>
+    </w:p>
+    <w:p>
+      <w:pPr>
+        <w:jc w:val="both"/>
+        <w:rPr>
+          <w:rStyle w:val="ui-provider"/>
+          <w:rFonts w:ascii="Consolas" w:hAnsi="Consolas"/>
+          <w:sz w:val="32"/>
+        </w:rPr>
+      </w:pPr>
+      <w:r>
+        <w:rPr>
+          <w:rStyle w:val="ui-provider"/>
+          <w:rFonts w:ascii="Consolas" w:hAnsi="Consolas"/>
+          <w:sz w:val="32"/>
+        </w:rPr>
+        <w:t>Kijelentkezés gomb</w:t>
+      </w:r>
+    </w:p>
+    <w:p>
+      <w:pPr>
+        <w:pStyle w:val="NormlWeb"/>
+        <w:rPr>
+          <w:rFonts w:ascii="Consolas" w:hAnsi="Consolas"/>
+        </w:rPr>
+      </w:pPr>
+      <w:r>
+        <w:rPr>
+          <w:rStyle w:val="Kiemels2"/>
+          <w:rFonts w:ascii="Consolas" w:hAnsi="Consolas"/>
+        </w:rPr>
+        <w:t>Biztonság:</w:t>
+      </w:r>
+      <w:r>
+        <w:rPr>
+          <w:rFonts w:ascii="Consolas" w:hAnsi="Consolas"/>
+        </w:rPr>
+        <w:t xml:space="preserve"> Amikor kijelentkezik egy weboldalról, kilép a fiókjából, és megszakítja a kapcsolatot a weboldallal. Ez segíthet megvédeni Önt a fiókjába való illetéktelen behatolástól és az adatainak ellopásától. Különösen fontos, hogy kijelentkezzen egy nyilvános számítógépen vagy olyan eszközön, amelyet másokkal oszt meg.</w:t>
+      </w:r>
+    </w:p>
+    <w:p>
+      <w:pPr>
+        <w:pStyle w:val="NormlWeb"/>
+        <w:rPr>
+          <w:rFonts w:ascii="Consolas" w:hAnsi="Consolas"/>
+        </w:rPr>
+      </w:pPr>
+      <w:r>
+        <w:rPr>
+          <w:rStyle w:val="Kiemels2"/>
+          <w:rFonts w:ascii="Consolas" w:hAnsi="Consolas"/>
+        </w:rPr>
+        <w:t>Több fiók:</w:t>
+      </w:r>
+      <w:r>
+        <w:rPr>
+          <w:rFonts w:ascii="Consolas" w:hAnsi="Consolas"/>
+        </w:rPr>
+        <w:t xml:space="preserve"> Ha több fiókkal rendelkezik </w:t>
+      </w:r>
+      <w:r>
+        <w:rPr>
+          <w:rFonts w:ascii="Consolas" w:hAnsi="Consolas"/>
+        </w:rPr>
+        <w:t>a</w:t>
+      </w:r>
+      <w:r>
+        <w:rPr>
+          <w:rFonts w:ascii="Consolas" w:hAnsi="Consolas"/>
+        </w:rPr>
+        <w:t xml:space="preserve"> weboldalon, előfordulhat, hogy ki kell jelentkeznie az egyikből, hogy bejelentkezzen a másikba</w:t>
+      </w:r>
+    </w:p>
+    <w:p>
+      <w:pPr>
+        <w:jc w:val="both"/>
+        <w:rPr>
+          <w:rFonts w:ascii="Consolas" w:hAnsi="Consolas"/>
+          <w:sz w:val="28"/>
+          <w:szCs w:val="32"/>
+        </w:rPr>
+      </w:pPr>
       <w:bookmarkStart w:id="0" w:name="_GoBack"/>
       <w:bookmarkEnd w:id="0"/>
     </w:p>
@@ -277,16 +719,6 @@
           <w:rFonts w:ascii="Consolas" w:hAnsi="Consolas"/>
           <w:sz w:val="24"/>
           <w:szCs w:val="24"/>
-        </w:rPr>
-      </w:pPr>
-    </w:p>
-    <w:p>
-      <w:pPr>
-        <w:jc w:val="center"/>
-        <w:rPr>
-          <w:rFonts w:ascii="Consolas" w:hAnsi="Consolas"/>
-          <w:sz w:val="56"/>
-          <w:szCs w:val="56"/>
         </w:rPr>
       </w:pPr>
     </w:p>
@@ -864,6 +1296,39 @@
       <w:u w:val="single"/>
     </w:rPr>
   </w:style>
+  <w:style w:type="character" w:customStyle="1" w:styleId="ui-provider">
+    <w:name w:val="ui-provider"/>
+    <w:basedOn w:val="Bekezdsalapbettpusa"/>
+    <w:rsid w:val="006F107A"/>
+  </w:style>
+  <w:style w:type="paragraph" w:styleId="NormlWeb">
+    <w:name w:val="Normal (Web)"/>
+    <w:basedOn w:val="Norml"/>
+    <w:uiPriority w:val="99"/>
+    <w:semiHidden/>
+    <w:unhideWhenUsed/>
+    <w:rsid w:val="008E592A"/>
+    <w:pPr>
+      <w:spacing w:before="100" w:beforeAutospacing="1" w:after="100" w:afterAutospacing="1" w:line="240" w:lineRule="auto"/>
+    </w:pPr>
+    <w:rPr>
+      <w:rFonts w:ascii="Times New Roman" w:eastAsia="Times New Roman" w:hAnsi="Times New Roman" w:cs="Times New Roman"/>
+      <w:sz w:val="24"/>
+      <w:szCs w:val="24"/>
+      <w:lang w:eastAsia="hu-HU"/>
+    </w:rPr>
+  </w:style>
+  <w:style w:type="character" w:styleId="Kiemels2">
+    <w:name w:val="Strong"/>
+    <w:basedOn w:val="Bekezdsalapbettpusa"/>
+    <w:uiPriority w:val="22"/>
+    <w:qFormat/>
+    <w:rsid w:val="008E592A"/>
+    <w:rPr>
+      <w:b/>
+      <w:bCs/>
+    </w:rPr>
+  </w:style>
 </w:styles>
 </file>
 

</xml_diff>

<commit_message>
Felhasználói dokumentáció képekkel való kiegészítése
</commit_message>
<xml_diff>
--- a/assets/Felhasználói dokumentáció.docx
+++ b/assets/Felhasználói dokumentáció.docx
@@ -114,7 +114,25 @@
           <w:sz w:val="24"/>
           <w:szCs w:val="32"/>
         </w:rPr>
-        <w:t>A CookBook egy weboldal, ahol recepteket oszthatunk meg egymással. Regisztrált felhasználói fiókba való bejelentkezés nélkül megnézhetjük az oldalra alapvetően feltöltött recepteket</w:t>
+        <w:t xml:space="preserve">A </w:t>
+      </w:r>
+      <w:proofErr w:type="spellStart"/>
+      <w:r>
+        <w:rPr>
+          <w:rFonts w:ascii="Consolas" w:hAnsi="Consolas"/>
+          <w:sz w:val="24"/>
+          <w:szCs w:val="32"/>
+        </w:rPr>
+        <w:t>CookBook</w:t>
+      </w:r>
+      <w:proofErr w:type="spellEnd"/>
+      <w:r>
+        <w:rPr>
+          <w:rFonts w:ascii="Consolas" w:hAnsi="Consolas"/>
+          <w:sz w:val="24"/>
+          <w:szCs w:val="32"/>
+        </w:rPr>
+        <w:t xml:space="preserve"> egy weboldal, ahol recepteket oszthatunk meg egymással. Regisztrált felhasználói fiókba való bejelentkezés nélkül megnézhetjük az oldalra alapvetően feltöltött recepteket</w:t>
       </w:r>
       <w:r>
         <w:rPr>
@@ -205,6 +223,72 @@
       <w:r>
         <w:rPr>
           <w:rFonts w:ascii="Consolas" w:hAnsi="Consolas"/>
+          <w:noProof/>
+          <w:sz w:val="32"/>
+          <w:szCs w:val="32"/>
+          <w:lang w:eastAsia="hu-HU"/>
+        </w:rPr>
+        <w:drawing>
+          <wp:anchor distT="0" distB="0" distL="114300" distR="114300" simplePos="0" relativeHeight="251670528" behindDoc="1" locked="0" layoutInCell="1" allowOverlap="1">
+            <wp:simplePos x="0" y="0"/>
+            <wp:positionH relativeFrom="margin">
+              <wp:align>right</wp:align>
+            </wp:positionH>
+            <wp:positionV relativeFrom="paragraph">
+              <wp:posOffset>333375</wp:posOffset>
+            </wp:positionV>
+            <wp:extent cx="5760720" cy="3982720"/>
+            <wp:effectExtent l="0" t="0" r="0" b="0"/>
+            <wp:wrapTight wrapText="bothSides">
+              <wp:wrapPolygon edited="0">
+                <wp:start x="0" y="0"/>
+                <wp:lineTo x="0" y="21490"/>
+                <wp:lineTo x="21500" y="21490"/>
+                <wp:lineTo x="21500" y="0"/>
+                <wp:lineTo x="0" y="0"/>
+              </wp:wrapPolygon>
+            </wp:wrapTight>
+            <wp:docPr id="13" name="Kép 13"/>
+            <wp:cNvGraphicFramePr>
+              <a:graphicFrameLocks xmlns:a="http://schemas.openxmlformats.org/drawingml/2006/main" noChangeAspect="1"/>
+            </wp:cNvGraphicFramePr>
+            <a:graphic xmlns:a="http://schemas.openxmlformats.org/drawingml/2006/main">
+              <a:graphicData uri="http://schemas.openxmlformats.org/drawingml/2006/picture">
+                <pic:pic xmlns:pic="http://schemas.openxmlformats.org/drawingml/2006/picture">
+                  <pic:nvPicPr>
+                    <pic:cNvPr id="13" name="teszt.png"/>
+                    <pic:cNvPicPr/>
+                  </pic:nvPicPr>
+                  <pic:blipFill>
+                    <a:blip r:embed="rId6">
+                      <a:extLst>
+                        <a:ext uri="{28A0092B-C50C-407E-A947-70E740481C1C}">
+                          <a14:useLocalDpi xmlns:a14="http://schemas.microsoft.com/office/drawing/2010/main" val="0"/>
+                        </a:ext>
+                      </a:extLst>
+                    </a:blip>
+                    <a:stretch>
+                      <a:fillRect/>
+                    </a:stretch>
+                  </pic:blipFill>
+                  <pic:spPr>
+                    <a:xfrm>
+                      <a:off x="0" y="0"/>
+                      <a:ext cx="5760720" cy="3982720"/>
+                    </a:xfrm>
+                    <a:prstGeom prst="rect">
+                      <a:avLst/>
+                    </a:prstGeom>
+                  </pic:spPr>
+                </pic:pic>
+              </a:graphicData>
+            </a:graphic>
+          </wp:anchor>
+        </w:drawing>
+      </w:r>
+      <w:r>
+        <w:rPr>
+          <w:rFonts w:ascii="Consolas" w:hAnsi="Consolas"/>
           <w:sz w:val="32"/>
           <w:szCs w:val="32"/>
         </w:rPr>
@@ -223,6 +307,73 @@
       <w:r>
         <w:rPr>
           <w:rFonts w:ascii="Consolas" w:hAnsi="Consolas"/>
+          <w:noProof/>
+          <w:sz w:val="32"/>
+          <w:szCs w:val="32"/>
+          <w:lang w:eastAsia="hu-HU"/>
+        </w:rPr>
+        <w:lastRenderedPageBreak/>
+        <w:drawing>
+          <wp:anchor distT="0" distB="0" distL="114300" distR="114300" simplePos="0" relativeHeight="251671552" behindDoc="1" locked="0" layoutInCell="1" allowOverlap="1">
+            <wp:simplePos x="0" y="0"/>
+            <wp:positionH relativeFrom="margin">
+              <wp:align>right</wp:align>
+            </wp:positionH>
+            <wp:positionV relativeFrom="paragraph">
+              <wp:posOffset>0</wp:posOffset>
+            </wp:positionV>
+            <wp:extent cx="5760720" cy="3982720"/>
+            <wp:effectExtent l="0" t="0" r="0" b="0"/>
+            <wp:wrapTight wrapText="bothSides">
+              <wp:wrapPolygon edited="0">
+                <wp:start x="0" y="0"/>
+                <wp:lineTo x="0" y="21490"/>
+                <wp:lineTo x="21500" y="21490"/>
+                <wp:lineTo x="21500" y="0"/>
+                <wp:lineTo x="0" y="0"/>
+              </wp:wrapPolygon>
+            </wp:wrapTight>
+            <wp:docPr id="14" name="Kép 14"/>
+            <wp:cNvGraphicFramePr>
+              <a:graphicFrameLocks xmlns:a="http://schemas.openxmlformats.org/drawingml/2006/main" noChangeAspect="1"/>
+            </wp:cNvGraphicFramePr>
+            <a:graphic xmlns:a="http://schemas.openxmlformats.org/drawingml/2006/main">
+              <a:graphicData uri="http://schemas.openxmlformats.org/drawingml/2006/picture">
+                <pic:pic xmlns:pic="http://schemas.openxmlformats.org/drawingml/2006/picture">
+                  <pic:nvPicPr>
+                    <pic:cNvPr id="14" name="teszt.png"/>
+                    <pic:cNvPicPr/>
+                  </pic:nvPicPr>
+                  <pic:blipFill>
+                    <a:blip r:embed="rId7">
+                      <a:extLst>
+                        <a:ext uri="{28A0092B-C50C-407E-A947-70E740481C1C}">
+                          <a14:useLocalDpi xmlns:a14="http://schemas.microsoft.com/office/drawing/2010/main" val="0"/>
+                        </a:ext>
+                      </a:extLst>
+                    </a:blip>
+                    <a:stretch>
+                      <a:fillRect/>
+                    </a:stretch>
+                  </pic:blipFill>
+                  <pic:spPr>
+                    <a:xfrm>
+                      <a:off x="0" y="0"/>
+                      <a:ext cx="5760720" cy="3982720"/>
+                    </a:xfrm>
+                    <a:prstGeom prst="rect">
+                      <a:avLst/>
+                    </a:prstGeom>
+                  </pic:spPr>
+                </pic:pic>
+              </a:graphicData>
+            </a:graphic>
+          </wp:anchor>
+        </w:drawing>
+      </w:r>
+      <w:r>
+        <w:rPr>
+          <w:rFonts w:ascii="Consolas" w:hAnsi="Consolas"/>
           <w:sz w:val="32"/>
           <w:szCs w:val="32"/>
         </w:rPr>
@@ -234,7 +385,25 @@
           <w:sz w:val="24"/>
           <w:szCs w:val="32"/>
         </w:rPr>
-        <w:t xml:space="preserve"> CookBook weboldal használatához elősz</w:t>
+        <w:t xml:space="preserve"> </w:t>
+      </w:r>
+      <w:proofErr w:type="spellStart"/>
+      <w:r>
+        <w:rPr>
+          <w:rFonts w:ascii="Consolas" w:hAnsi="Consolas"/>
+          <w:sz w:val="24"/>
+          <w:szCs w:val="32"/>
+        </w:rPr>
+        <w:t>CookBook</w:t>
+      </w:r>
+      <w:proofErr w:type="spellEnd"/>
+      <w:r>
+        <w:rPr>
+          <w:rFonts w:ascii="Consolas" w:hAnsi="Consolas"/>
+          <w:sz w:val="24"/>
+          <w:szCs w:val="32"/>
+        </w:rPr>
+        <w:t xml:space="preserve"> weboldal használatához elősz</w:t>
       </w:r>
       <w:r>
         <w:rPr>
@@ -274,17 +443,128 @@
         <w:jc w:val="both"/>
         <w:rPr>
           <w:rFonts w:ascii="Consolas" w:hAnsi="Consolas"/>
+          <w:sz w:val="24"/>
+          <w:szCs w:val="32"/>
+        </w:rPr>
+      </w:pPr>
+    </w:p>
+    <w:p>
+      <w:pPr>
+        <w:jc w:val="both"/>
+        <w:rPr>
+          <w:rFonts w:ascii="Consolas" w:hAnsi="Consolas"/>
           <w:sz w:val="36"/>
           <w:szCs w:val="32"/>
         </w:rPr>
       </w:pPr>
-      <w:r>
+    </w:p>
+    <w:p>
+      <w:pPr>
+        <w:jc w:val="both"/>
         <w:rPr>
           <w:rFonts w:ascii="Consolas" w:hAnsi="Consolas"/>
           <w:sz w:val="36"/>
           <w:szCs w:val="32"/>
         </w:rPr>
-        <w:t>Aloldalak részletesebben</w:t>
+      </w:pPr>
+    </w:p>
+    <w:p>
+      <w:pPr>
+        <w:jc w:val="both"/>
+        <w:rPr>
+          <w:rFonts w:ascii="Consolas" w:hAnsi="Consolas"/>
+          <w:sz w:val="36"/>
+          <w:szCs w:val="32"/>
+        </w:rPr>
+      </w:pPr>
+    </w:p>
+    <w:p>
+      <w:pPr>
+        <w:jc w:val="both"/>
+        <w:rPr>
+          <w:rFonts w:ascii="Consolas" w:hAnsi="Consolas"/>
+          <w:sz w:val="36"/>
+          <w:szCs w:val="32"/>
+        </w:rPr>
+      </w:pPr>
+    </w:p>
+    <w:p>
+      <w:pPr>
+        <w:jc w:val="both"/>
+        <w:rPr>
+          <w:rFonts w:ascii="Consolas" w:hAnsi="Consolas"/>
+          <w:sz w:val="36"/>
+          <w:szCs w:val="32"/>
+        </w:rPr>
+      </w:pPr>
+    </w:p>
+    <w:p>
+      <w:pPr>
+        <w:jc w:val="both"/>
+        <w:rPr>
+          <w:rFonts w:ascii="Consolas" w:hAnsi="Consolas"/>
+          <w:sz w:val="36"/>
+          <w:szCs w:val="32"/>
+        </w:rPr>
+      </w:pPr>
+    </w:p>
+    <w:p>
+      <w:pPr>
+        <w:jc w:val="both"/>
+        <w:rPr>
+          <w:rFonts w:ascii="Consolas" w:hAnsi="Consolas"/>
+          <w:sz w:val="36"/>
+          <w:szCs w:val="32"/>
+        </w:rPr>
+      </w:pPr>
+    </w:p>
+    <w:p>
+      <w:pPr>
+        <w:jc w:val="both"/>
+        <w:rPr>
+          <w:rFonts w:ascii="Consolas" w:hAnsi="Consolas"/>
+          <w:sz w:val="36"/>
+          <w:szCs w:val="32"/>
+        </w:rPr>
+      </w:pPr>
+    </w:p>
+    <w:p>
+      <w:pPr>
+        <w:jc w:val="both"/>
+        <w:rPr>
+          <w:rFonts w:ascii="Consolas" w:hAnsi="Consolas"/>
+          <w:sz w:val="36"/>
+          <w:szCs w:val="32"/>
+        </w:rPr>
+      </w:pPr>
+    </w:p>
+    <w:p>
+      <w:pPr>
+        <w:jc w:val="both"/>
+        <w:rPr>
+          <w:rFonts w:ascii="Consolas" w:hAnsi="Consolas"/>
+          <w:sz w:val="36"/>
+          <w:szCs w:val="32"/>
+        </w:rPr>
+      </w:pPr>
+      <w:proofErr w:type="spellStart"/>
+      <w:r>
+        <w:rPr>
+          <w:rFonts w:ascii="Consolas" w:hAnsi="Consolas"/>
+          <w:sz w:val="36"/>
+          <w:szCs w:val="32"/>
+        </w:rPr>
+        <w:lastRenderedPageBreak/>
+        <w:t>Aloldalak</w:t>
+      </w:r>
+      <w:proofErr w:type="spellEnd"/>
+      <w:r>
+        <w:rPr>
+          <w:rFonts w:ascii="Consolas" w:hAnsi="Consolas"/>
+          <w:sz w:val="36"/>
+          <w:szCs w:val="32"/>
+        </w:rPr>
+        <w:t xml:space="preserve"> részletesebben</w:t>
       </w:r>
     </w:p>
     <w:p>
@@ -328,10 +608,86 @@
         <w:jc w:val="both"/>
         <w:rPr>
           <w:rFonts w:ascii="Consolas" w:hAnsi="Consolas"/>
-          <w:sz w:val="32"/>
-          <w:szCs w:val="32"/>
-        </w:rPr>
-      </w:pPr>
+          <w:sz w:val="24"/>
+          <w:szCs w:val="32"/>
+        </w:rPr>
+      </w:pPr>
+    </w:p>
+    <w:p>
+      <w:pPr>
+        <w:jc w:val="both"/>
+        <w:rPr>
+          <w:rFonts w:ascii="Consolas" w:hAnsi="Consolas"/>
+          <w:sz w:val="32"/>
+          <w:szCs w:val="32"/>
+        </w:rPr>
+      </w:pPr>
+      <w:r>
+        <w:rPr>
+          <w:rFonts w:ascii="Consolas" w:hAnsi="Consolas"/>
+          <w:noProof/>
+          <w:sz w:val="32"/>
+          <w:szCs w:val="32"/>
+          <w:lang w:eastAsia="hu-HU"/>
+        </w:rPr>
+        <w:drawing>
+          <wp:anchor distT="0" distB="0" distL="114300" distR="114300" simplePos="0" relativeHeight="251669504" behindDoc="1" locked="0" layoutInCell="1" allowOverlap="1">
+            <wp:simplePos x="0" y="0"/>
+            <wp:positionH relativeFrom="margin">
+              <wp:align>right</wp:align>
+            </wp:positionH>
+            <wp:positionV relativeFrom="paragraph">
+              <wp:posOffset>283845</wp:posOffset>
+            </wp:positionV>
+            <wp:extent cx="5760720" cy="3783330"/>
+            <wp:effectExtent l="0" t="0" r="0" b="7620"/>
+            <wp:wrapTight wrapText="bothSides">
+              <wp:wrapPolygon edited="0">
+                <wp:start x="0" y="0"/>
+                <wp:lineTo x="0" y="21535"/>
+                <wp:lineTo x="21500" y="21535"/>
+                <wp:lineTo x="21500" y="0"/>
+                <wp:lineTo x="0" y="0"/>
+              </wp:wrapPolygon>
+            </wp:wrapTight>
+            <wp:docPr id="12" name="Kép 12"/>
+            <wp:cNvGraphicFramePr>
+              <a:graphicFrameLocks xmlns:a="http://schemas.openxmlformats.org/drawingml/2006/main" noChangeAspect="1"/>
+            </wp:cNvGraphicFramePr>
+            <a:graphic xmlns:a="http://schemas.openxmlformats.org/drawingml/2006/main">
+              <a:graphicData uri="http://schemas.openxmlformats.org/drawingml/2006/picture">
+                <pic:pic xmlns:pic="http://schemas.openxmlformats.org/drawingml/2006/picture">
+                  <pic:nvPicPr>
+                    <pic:cNvPr id="12" name="teszt.png"/>
+                    <pic:cNvPicPr/>
+                  </pic:nvPicPr>
+                  <pic:blipFill>
+                    <a:blip r:embed="rId8">
+                      <a:extLst>
+                        <a:ext uri="{28A0092B-C50C-407E-A947-70E740481C1C}">
+                          <a14:useLocalDpi xmlns:a14="http://schemas.microsoft.com/office/drawing/2010/main" val="0"/>
+                        </a:ext>
+                      </a:extLst>
+                    </a:blip>
+                    <a:stretch>
+                      <a:fillRect/>
+                    </a:stretch>
+                  </pic:blipFill>
+                  <pic:spPr>
+                    <a:xfrm>
+                      <a:off x="0" y="0"/>
+                      <a:ext cx="5760720" cy="3783330"/>
+                    </a:xfrm>
+                    <a:prstGeom prst="rect">
+                      <a:avLst/>
+                    </a:prstGeom>
+                  </pic:spPr>
+                </pic:pic>
+              </a:graphicData>
+            </a:graphic>
+          </wp:anchor>
+        </w:drawing>
+      </w:r>
       <w:r>
         <w:rPr>
           <w:rFonts w:ascii="Consolas" w:hAnsi="Consolas"/>
@@ -388,330 +744,888 @@
           <w:sz w:val="32"/>
         </w:rPr>
       </w:pPr>
-      <w:r>
-        <w:rPr>
-          <w:rStyle w:val="ui-provider"/>
-          <w:rFonts w:ascii="Consolas" w:hAnsi="Consolas"/>
-          <w:sz w:val="32"/>
+    </w:p>
+    <w:p>
+      <w:pPr>
+        <w:jc w:val="both"/>
+        <w:rPr>
+          <w:rStyle w:val="ui-provider"/>
+          <w:rFonts w:ascii="Consolas" w:hAnsi="Consolas"/>
+          <w:sz w:val="32"/>
+        </w:rPr>
+      </w:pPr>
+    </w:p>
+    <w:p>
+      <w:pPr>
+        <w:jc w:val="both"/>
+        <w:rPr>
+          <w:rStyle w:val="ui-provider"/>
+          <w:rFonts w:ascii="Consolas" w:hAnsi="Consolas"/>
+          <w:sz w:val="32"/>
+        </w:rPr>
+      </w:pPr>
+    </w:p>
+    <w:p>
+      <w:pPr>
+        <w:jc w:val="both"/>
+        <w:rPr>
+          <w:rStyle w:val="ui-provider"/>
+          <w:rFonts w:ascii="Consolas" w:hAnsi="Consolas"/>
+          <w:sz w:val="32"/>
+        </w:rPr>
+      </w:pPr>
+    </w:p>
+    <w:p>
+      <w:pPr>
+        <w:jc w:val="both"/>
+        <w:rPr>
+          <w:rStyle w:val="ui-provider"/>
+          <w:rFonts w:ascii="Consolas" w:hAnsi="Consolas"/>
+          <w:sz w:val="32"/>
+        </w:rPr>
+      </w:pPr>
+    </w:p>
+    <w:p>
+      <w:pPr>
+        <w:jc w:val="both"/>
+        <w:rPr>
+          <w:rStyle w:val="ui-provider"/>
+          <w:rFonts w:ascii="Consolas" w:hAnsi="Consolas"/>
+          <w:sz w:val="32"/>
+        </w:rPr>
+      </w:pPr>
+      <w:r>
+        <w:rPr>
+          <w:rFonts w:ascii="Consolas" w:hAnsi="Consolas"/>
+          <w:noProof/>
+          <w:sz w:val="32"/>
+          <w:lang w:eastAsia="hu-HU"/>
         </w:rPr>
         <w:lastRenderedPageBreak/>
+        <w:drawing>
+          <wp:anchor distT="0" distB="0" distL="114300" distR="114300" simplePos="0" relativeHeight="251668480" behindDoc="1" locked="0" layoutInCell="1" allowOverlap="1">
+            <wp:simplePos x="0" y="0"/>
+            <wp:positionH relativeFrom="margin">
+              <wp:align>right</wp:align>
+            </wp:positionH>
+            <wp:positionV relativeFrom="paragraph">
+              <wp:posOffset>313690</wp:posOffset>
+            </wp:positionV>
+            <wp:extent cx="5760720" cy="5198745"/>
+            <wp:effectExtent l="0" t="0" r="0" b="1905"/>
+            <wp:wrapTight wrapText="bothSides">
+              <wp:wrapPolygon edited="0">
+                <wp:start x="0" y="0"/>
+                <wp:lineTo x="0" y="21529"/>
+                <wp:lineTo x="21500" y="21529"/>
+                <wp:lineTo x="21500" y="0"/>
+                <wp:lineTo x="0" y="0"/>
+              </wp:wrapPolygon>
+            </wp:wrapTight>
+            <wp:docPr id="11" name="Kép 11"/>
+            <wp:cNvGraphicFramePr>
+              <a:graphicFrameLocks xmlns:a="http://schemas.openxmlformats.org/drawingml/2006/main" noChangeAspect="1"/>
+            </wp:cNvGraphicFramePr>
+            <a:graphic xmlns:a="http://schemas.openxmlformats.org/drawingml/2006/main">
+              <a:graphicData uri="http://schemas.openxmlformats.org/drawingml/2006/picture">
+                <pic:pic xmlns:pic="http://schemas.openxmlformats.org/drawingml/2006/picture">
+                  <pic:nvPicPr>
+                    <pic:cNvPr id="11" name="teszt.png"/>
+                    <pic:cNvPicPr/>
+                  </pic:nvPicPr>
+                  <pic:blipFill>
+                    <a:blip r:embed="rId9">
+                      <a:extLst>
+                        <a:ext uri="{28A0092B-C50C-407E-A947-70E740481C1C}">
+                          <a14:useLocalDpi xmlns:a14="http://schemas.microsoft.com/office/drawing/2010/main" val="0"/>
+                        </a:ext>
+                      </a:extLst>
+                    </a:blip>
+                    <a:stretch>
+                      <a:fillRect/>
+                    </a:stretch>
+                  </pic:blipFill>
+                  <pic:spPr>
+                    <a:xfrm>
+                      <a:off x="0" y="0"/>
+                      <a:ext cx="5760720" cy="5198745"/>
+                    </a:xfrm>
+                    <a:prstGeom prst="rect">
+                      <a:avLst/>
+                    </a:prstGeom>
+                  </pic:spPr>
+                </pic:pic>
+              </a:graphicData>
+            </a:graphic>
+          </wp:anchor>
+        </w:drawing>
+      </w:r>
+      <w:r>
+        <w:rPr>
+          <w:rStyle w:val="ui-provider"/>
+          <w:rFonts w:ascii="Consolas" w:hAnsi="Consolas"/>
+          <w:sz w:val="32"/>
+        </w:rPr>
         <w:t>Saját receptek oldal</w:t>
       </w:r>
-    </w:p>
-    <w:p>
-      <w:pPr>
-        <w:jc w:val="both"/>
-        <w:rPr>
-          <w:rStyle w:val="ui-provider"/>
-          <w:rFonts w:ascii="Consolas" w:hAnsi="Consolas"/>
-          <w:sz w:val="24"/>
-        </w:rPr>
-      </w:pPr>
-      <w:r>
-        <w:rPr>
-          <w:rStyle w:val="ui-provider"/>
-          <w:rFonts w:ascii="Consolas" w:hAnsi="Consolas"/>
-          <w:sz w:val="24"/>
-        </w:rPr>
-        <w:t>Itt a felhasználók saját recepteket oszthatnak meg az oldal többi látogatójával. Ezen az aloldalon a felhasználók által feltöltött receptek kategóriákba (reggeli, ebéd, vacsora) és alkategóriákba (főétel, köret, leves stb.) vannak rendezve. A receptek tartalmaznak részletes útmutatást az elkészítésükhöz, hozzávalókat és elkészítési lépéseket.</w:t>
-      </w:r>
-    </w:p>
-    <w:p>
-      <w:pPr>
-        <w:jc w:val="both"/>
-        <w:rPr>
-          <w:rStyle w:val="ui-provider"/>
-          <w:rFonts w:ascii="Consolas" w:hAnsi="Consolas"/>
-          <w:sz w:val="24"/>
-        </w:rPr>
-      </w:pPr>
-      <w:r>
-        <w:rPr>
-          <w:rStyle w:val="ui-provider"/>
-          <w:rFonts w:ascii="Consolas" w:hAnsi="Consolas"/>
-          <w:sz w:val="24"/>
-        </w:rPr>
-        <w:t xml:space="preserve">| </w:t>
-      </w:r>
-      <w:proofErr w:type="gramStart"/>
-      <w:r>
-        <w:rPr>
-          <w:rStyle w:val="ui-provider"/>
-          <w:rFonts w:ascii="Consolas" w:hAnsi="Consolas"/>
-          <w:sz w:val="24"/>
-        </w:rPr>
-        <w:t>ide</w:t>
-      </w:r>
-      <w:proofErr w:type="gramEnd"/>
-      <w:r>
-        <w:rPr>
-          <w:rStyle w:val="ui-provider"/>
-          <w:rFonts w:ascii="Consolas" w:hAnsi="Consolas"/>
-          <w:sz w:val="24"/>
-        </w:rPr>
-        <w:t xml:space="preserve"> írom majd részletesebben a saját receptek oldal funkcióit |</w:t>
-      </w:r>
-    </w:p>
-    <w:p>
-      <w:pPr>
-        <w:jc w:val="both"/>
-        <w:rPr>
-          <w:rStyle w:val="ui-provider"/>
-          <w:rFonts w:ascii="Consolas" w:hAnsi="Consolas"/>
-          <w:sz w:val="32"/>
-        </w:rPr>
-      </w:pPr>
-      <w:r>
-        <w:rPr>
-          <w:rStyle w:val="ui-provider"/>
-          <w:rFonts w:ascii="Consolas" w:hAnsi="Consolas"/>
-          <w:sz w:val="32"/>
-        </w:rPr>
-        <w:t>Rólunk oldal</w:t>
-      </w:r>
-    </w:p>
-    <w:p>
-      <w:pPr>
-        <w:jc w:val="both"/>
-        <w:rPr>
-          <w:rStyle w:val="ui-provider"/>
-          <w:rFonts w:ascii="Consolas" w:hAnsi="Consolas"/>
-          <w:sz w:val="24"/>
-        </w:rPr>
-      </w:pPr>
-      <w:r>
-        <w:rPr>
-          <w:rStyle w:val="ui-provider"/>
-          <w:rFonts w:ascii="Consolas" w:hAnsi="Consolas"/>
-          <w:sz w:val="24"/>
-        </w:rPr>
-        <w:t>Ezen az aloldalon mindhárom csapattag bemutatkozása található, jobban megismerhetik a látogatók a fejlesztőket az oldal elkészítése mögött.</w:t>
-      </w:r>
-    </w:p>
-    <w:p>
-      <w:pPr>
-        <w:jc w:val="both"/>
-        <w:rPr>
-          <w:rStyle w:val="ui-provider"/>
-          <w:rFonts w:ascii="Consolas" w:hAnsi="Consolas"/>
-          <w:sz w:val="32"/>
-        </w:rPr>
-      </w:pPr>
-      <w:r>
-        <w:rPr>
-          <w:rStyle w:val="ui-provider"/>
-          <w:rFonts w:ascii="Consolas" w:hAnsi="Consolas"/>
-          <w:sz w:val="32"/>
-        </w:rPr>
-        <w:t>Kategória aloldalak</w:t>
-      </w:r>
-    </w:p>
-    <w:p>
-      <w:pPr>
-        <w:jc w:val="both"/>
-        <w:rPr>
-          <w:rStyle w:val="ui-provider"/>
-          <w:rFonts w:ascii="Consolas" w:hAnsi="Consolas"/>
-          <w:sz w:val="24"/>
-        </w:rPr>
-      </w:pPr>
-      <w:r>
-        <w:rPr>
-          <w:rStyle w:val="ui-provider"/>
-          <w:rFonts w:ascii="Consolas" w:hAnsi="Consolas"/>
-          <w:sz w:val="24"/>
-        </w:rPr>
-        <w:t xml:space="preserve">Ezeken az aloldalakon jelennek meg a kategóriának megfelelő receptek. </w:t>
-      </w:r>
-    </w:p>
-    <w:p>
-      <w:pPr>
-        <w:jc w:val="both"/>
-        <w:rPr>
-          <w:rStyle w:val="ui-provider"/>
-          <w:rFonts w:ascii="Consolas" w:hAnsi="Consolas"/>
-          <w:sz w:val="24"/>
-        </w:rPr>
-      </w:pPr>
-      <w:r>
-        <w:rPr>
-          <w:rStyle w:val="ui-provider"/>
-          <w:rFonts w:ascii="Consolas" w:hAnsi="Consolas"/>
-          <w:sz w:val="24"/>
-        </w:rPr>
-        <w:t xml:space="preserve">| </w:t>
-      </w:r>
-      <w:r>
-        <w:rPr>
-          <w:rStyle w:val="ui-provider"/>
-          <w:rFonts w:ascii="Consolas" w:hAnsi="Consolas"/>
-          <w:sz w:val="24"/>
-        </w:rPr>
-        <w:t>Reggeli, Ebéd, Vacsora</w:t>
-      </w:r>
-      <w:r>
-        <w:rPr>
-          <w:rStyle w:val="ui-provider"/>
-          <w:rFonts w:ascii="Consolas" w:hAnsi="Consolas"/>
-          <w:sz w:val="24"/>
-        </w:rPr>
-        <w:t xml:space="preserve"> |</w:t>
-      </w:r>
-    </w:p>
-    <w:p>
-      <w:pPr>
-        <w:jc w:val="both"/>
-        <w:rPr>
-          <w:rStyle w:val="ui-provider"/>
-          <w:rFonts w:ascii="Consolas" w:hAnsi="Consolas"/>
-          <w:sz w:val="24"/>
-          <w:szCs w:val="32"/>
-        </w:rPr>
-      </w:pPr>
-      <w:r>
-        <w:rPr>
-          <w:rFonts w:ascii="Consolas" w:hAnsi="Consolas"/>
-          <w:sz w:val="24"/>
-          <w:szCs w:val="32"/>
-        </w:rPr>
-        <w:t>Az „Ebéd” gombra rányomva különböző alkategóriák jelennek meg: Előétel, Főétel, Köret, Desszert</w:t>
-      </w:r>
-    </w:p>
-    <w:p>
-      <w:pPr>
-        <w:jc w:val="both"/>
-        <w:rPr>
-          <w:rStyle w:val="ui-provider"/>
-          <w:rFonts w:ascii="Consolas" w:hAnsi="Consolas"/>
-          <w:sz w:val="24"/>
-        </w:rPr>
-      </w:pPr>
-      <w:r>
-        <w:rPr>
-          <w:rStyle w:val="ui-provider"/>
-          <w:rFonts w:ascii="Consolas" w:hAnsi="Consolas"/>
-          <w:sz w:val="24"/>
-        </w:rPr>
-        <w:t>A kategorizálás révén a felhasználónak lehetősége van old</w:t>
-      </w:r>
-      <w:r>
-        <w:rPr>
-          <w:rStyle w:val="ui-provider"/>
-          <w:rFonts w:ascii="Consolas" w:hAnsi="Consolas"/>
-          <w:sz w:val="24"/>
-        </w:rPr>
-        <w:t xml:space="preserve">alak közötti gyors elmozdulásra. Ezek az oldalak ugyanolyan séma alapján készültek. Van 6 recept minden aloldalon, egy képpel és egy szöveggel ellátva. A teljes szöveg csak akkor jelenik meg, ha a felhasználó rányom a „Olvasd tovább!” </w:t>
-      </w:r>
-      <w:proofErr w:type="gramStart"/>
-      <w:r>
-        <w:rPr>
-          <w:rStyle w:val="ui-provider"/>
-          <w:rFonts w:ascii="Consolas" w:hAnsi="Consolas"/>
-          <w:sz w:val="24"/>
-        </w:rPr>
-        <w:t>gombra</w:t>
-      </w:r>
-      <w:proofErr w:type="gramEnd"/>
-      <w:r>
-        <w:rPr>
-          <w:rStyle w:val="ui-provider"/>
-          <w:rFonts w:ascii="Consolas" w:hAnsi="Consolas"/>
-          <w:sz w:val="24"/>
-        </w:rPr>
-        <w:t>.</w:t>
-      </w:r>
-      <w:r>
-        <w:rPr>
-          <w:rStyle w:val="ui-provider"/>
-          <w:rFonts w:ascii="Consolas" w:hAnsi="Consolas"/>
-          <w:sz w:val="24"/>
-        </w:rPr>
-        <w:t xml:space="preserve"> Így kedvünk szerint elolvashatjuk bármelyik receptet.</w:t>
-      </w:r>
-    </w:p>
-    <w:p>
-      <w:pPr>
-        <w:jc w:val="both"/>
-        <w:rPr>
-          <w:rStyle w:val="ui-provider"/>
-          <w:rFonts w:ascii="Consolas" w:hAnsi="Consolas"/>
-          <w:sz w:val="32"/>
-        </w:rPr>
-      </w:pPr>
-      <w:r>
-        <w:rPr>
-          <w:rStyle w:val="ui-provider"/>
-          <w:rFonts w:ascii="Consolas" w:hAnsi="Consolas"/>
-          <w:sz w:val="32"/>
-        </w:rPr>
-        <w:t>Kijelentkezés gomb</w:t>
-      </w:r>
-    </w:p>
-    <w:p>
-      <w:pPr>
-        <w:pStyle w:val="NormlWeb"/>
-        <w:rPr>
-          <w:rFonts w:ascii="Consolas" w:hAnsi="Consolas"/>
-        </w:rPr>
-      </w:pPr>
-      <w:r>
-        <w:rPr>
-          <w:rStyle w:val="Kiemels2"/>
-          <w:rFonts w:ascii="Consolas" w:hAnsi="Consolas"/>
-        </w:rPr>
-        <w:t>Biztonság:</w:t>
-      </w:r>
-      <w:r>
-        <w:rPr>
-          <w:rFonts w:ascii="Consolas" w:hAnsi="Consolas"/>
-        </w:rPr>
-        <w:t xml:space="preserve"> Amikor kijelentkezik egy weboldalról, kilép a fiókjából, és megszakítja a kapcsolatot a weboldallal. Ez segíthet megvédeni Önt a fiókjába való illetéktelen behatolástól és az adatainak ellopásától. Különösen fontos, hogy kijelentkezzen egy nyilvános számítógépen vagy olyan eszközön, amelyet másokkal oszt meg.</w:t>
-      </w:r>
-    </w:p>
-    <w:p>
-      <w:pPr>
-        <w:pStyle w:val="NormlWeb"/>
-        <w:rPr>
-          <w:rFonts w:ascii="Consolas" w:hAnsi="Consolas"/>
-        </w:rPr>
-      </w:pPr>
-      <w:r>
-        <w:rPr>
-          <w:rStyle w:val="Kiemels2"/>
-          <w:rFonts w:ascii="Consolas" w:hAnsi="Consolas"/>
-        </w:rPr>
-        <w:t>Több fiók:</w:t>
-      </w:r>
-      <w:r>
-        <w:rPr>
-          <w:rFonts w:ascii="Consolas" w:hAnsi="Consolas"/>
-        </w:rPr>
-        <w:t xml:space="preserve"> Ha több fiókkal rendelkezik </w:t>
-      </w:r>
-      <w:r>
-        <w:rPr>
-          <w:rFonts w:ascii="Consolas" w:hAnsi="Consolas"/>
-        </w:rPr>
-        <w:t>a</w:t>
-      </w:r>
-      <w:r>
-        <w:rPr>
-          <w:rFonts w:ascii="Consolas" w:hAnsi="Consolas"/>
-        </w:rPr>
-        <w:t xml:space="preserve"> weboldalon, előfordulhat, hogy ki kell jelentkeznie az egyikből, hogy bejelentkezzen a másikba</w:t>
-      </w:r>
-    </w:p>
-    <w:p>
-      <w:pPr>
-        <w:jc w:val="both"/>
-        <w:rPr>
-          <w:rFonts w:ascii="Consolas" w:hAnsi="Consolas"/>
-          <w:sz w:val="28"/>
-          <w:szCs w:val="32"/>
-        </w:rPr>
-      </w:pPr>
       <w:bookmarkStart w:id="0" w:name="_GoBack"/>
       <w:bookmarkEnd w:id="0"/>
+    </w:p>
+    <w:p>
+      <w:pPr>
+        <w:jc w:val="both"/>
+        <w:rPr>
+          <w:rStyle w:val="ui-provider"/>
+          <w:rFonts w:ascii="Consolas" w:hAnsi="Consolas"/>
+          <w:sz w:val="24"/>
+        </w:rPr>
+      </w:pPr>
+      <w:r>
+        <w:rPr>
+          <w:rStyle w:val="ui-provider"/>
+          <w:rFonts w:ascii="Consolas" w:hAnsi="Consolas"/>
+          <w:sz w:val="24"/>
+        </w:rPr>
+        <w:t>Itt a felhasználók saját recepteket oszthatnak meg az oldal többi látogatójával. Ezen az aloldalon a felhasználók által feltöltött receptek kategóriákba (reggeli, ebéd, vacsora) és alkategóriákba (főétel, köret, leves stb.) vannak rendezve. A receptek tartalmaznak részletes útmutatást az elkészítésükhöz, hozzávalókat és elkészítési lépéseket.</w:t>
+      </w:r>
+    </w:p>
+    <w:p>
+      <w:pPr>
+        <w:jc w:val="both"/>
+        <w:rPr>
+          <w:rStyle w:val="ui-provider"/>
+          <w:rFonts w:ascii="Consolas" w:hAnsi="Consolas"/>
+          <w:sz w:val="24"/>
+        </w:rPr>
+      </w:pPr>
+      <w:r>
+        <w:rPr>
+          <w:rStyle w:val="ui-provider"/>
+          <w:rFonts w:ascii="Consolas" w:hAnsi="Consolas"/>
+          <w:sz w:val="24"/>
+        </w:rPr>
+        <w:t xml:space="preserve">| </w:t>
+      </w:r>
+      <w:proofErr w:type="gramStart"/>
+      <w:r>
+        <w:rPr>
+          <w:rStyle w:val="ui-provider"/>
+          <w:rFonts w:ascii="Consolas" w:hAnsi="Consolas"/>
+          <w:sz w:val="24"/>
+        </w:rPr>
+        <w:t>ide</w:t>
+      </w:r>
+      <w:proofErr w:type="gramEnd"/>
+      <w:r>
+        <w:rPr>
+          <w:rStyle w:val="ui-provider"/>
+          <w:rFonts w:ascii="Consolas" w:hAnsi="Consolas"/>
+          <w:sz w:val="24"/>
+        </w:rPr>
+        <w:t xml:space="preserve"> írom majd részletesebben a saját receptek oldal funkcióit |</w:t>
+      </w:r>
+    </w:p>
+    <w:p>
+      <w:pPr>
+        <w:jc w:val="both"/>
+        <w:rPr>
+          <w:rStyle w:val="ui-provider"/>
+          <w:rFonts w:ascii="Consolas" w:hAnsi="Consolas"/>
+          <w:sz w:val="32"/>
+        </w:rPr>
+      </w:pPr>
+    </w:p>
+    <w:p>
+      <w:pPr>
+        <w:jc w:val="both"/>
+        <w:rPr>
+          <w:rStyle w:val="ui-provider"/>
+          <w:rFonts w:ascii="Consolas" w:hAnsi="Consolas"/>
+          <w:sz w:val="32"/>
+        </w:rPr>
+      </w:pPr>
+    </w:p>
+    <w:p>
+      <w:pPr>
+        <w:jc w:val="both"/>
+        <w:rPr>
+          <w:rStyle w:val="ui-provider"/>
+          <w:rFonts w:ascii="Consolas" w:hAnsi="Consolas"/>
+          <w:sz w:val="32"/>
+        </w:rPr>
+      </w:pPr>
+    </w:p>
+    <w:p>
+      <w:pPr>
+        <w:jc w:val="both"/>
+        <w:rPr>
+          <w:rStyle w:val="ui-provider"/>
+          <w:rFonts w:ascii="Consolas" w:hAnsi="Consolas"/>
+          <w:sz w:val="32"/>
+        </w:rPr>
+      </w:pPr>
+    </w:p>
+    <w:p>
+      <w:pPr>
+        <w:jc w:val="both"/>
+        <w:rPr>
+          <w:rStyle w:val="ui-provider"/>
+          <w:rFonts w:ascii="Consolas" w:hAnsi="Consolas"/>
+          <w:sz w:val="32"/>
+        </w:rPr>
+      </w:pPr>
+    </w:p>
+    <w:p>
+      <w:pPr>
+        <w:jc w:val="both"/>
+        <w:rPr>
+          <w:rStyle w:val="ui-provider"/>
+          <w:rFonts w:ascii="Consolas" w:hAnsi="Consolas"/>
+          <w:sz w:val="32"/>
+        </w:rPr>
+      </w:pPr>
+      <w:r>
+        <w:rPr>
+          <w:rFonts w:ascii="Consolas" w:hAnsi="Consolas"/>
+          <w:noProof/>
+          <w:sz w:val="32"/>
+          <w:lang w:eastAsia="hu-HU"/>
+        </w:rPr>
+        <w:lastRenderedPageBreak/>
+        <w:drawing>
+          <wp:anchor distT="0" distB="0" distL="114300" distR="114300" simplePos="0" relativeHeight="251672576" behindDoc="1" locked="0" layoutInCell="1" allowOverlap="1">
+            <wp:simplePos x="0" y="0"/>
+            <wp:positionH relativeFrom="margin">
+              <wp:align>right</wp:align>
+            </wp:positionH>
+            <wp:positionV relativeFrom="paragraph">
+              <wp:posOffset>290830</wp:posOffset>
+            </wp:positionV>
+            <wp:extent cx="5760720" cy="3783330"/>
+            <wp:effectExtent l="0" t="0" r="0" b="7620"/>
+            <wp:wrapTight wrapText="bothSides">
+              <wp:wrapPolygon edited="0">
+                <wp:start x="0" y="0"/>
+                <wp:lineTo x="0" y="21535"/>
+                <wp:lineTo x="21500" y="21535"/>
+                <wp:lineTo x="21500" y="0"/>
+                <wp:lineTo x="0" y="0"/>
+              </wp:wrapPolygon>
+            </wp:wrapTight>
+            <wp:docPr id="15" name="Kép 15"/>
+            <wp:cNvGraphicFramePr>
+              <a:graphicFrameLocks xmlns:a="http://schemas.openxmlformats.org/drawingml/2006/main" noChangeAspect="1"/>
+            </wp:cNvGraphicFramePr>
+            <a:graphic xmlns:a="http://schemas.openxmlformats.org/drawingml/2006/main">
+              <a:graphicData uri="http://schemas.openxmlformats.org/drawingml/2006/picture">
+                <pic:pic xmlns:pic="http://schemas.openxmlformats.org/drawingml/2006/picture">
+                  <pic:nvPicPr>
+                    <pic:cNvPr id="15" name="teszt.png"/>
+                    <pic:cNvPicPr/>
+                  </pic:nvPicPr>
+                  <pic:blipFill>
+                    <a:blip r:embed="rId10">
+                      <a:extLst>
+                        <a:ext uri="{28A0092B-C50C-407E-A947-70E740481C1C}">
+                          <a14:useLocalDpi xmlns:a14="http://schemas.microsoft.com/office/drawing/2010/main" val="0"/>
+                        </a:ext>
+                      </a:extLst>
+                    </a:blip>
+                    <a:stretch>
+                      <a:fillRect/>
+                    </a:stretch>
+                  </pic:blipFill>
+                  <pic:spPr>
+                    <a:xfrm>
+                      <a:off x="0" y="0"/>
+                      <a:ext cx="5760720" cy="3783330"/>
+                    </a:xfrm>
+                    <a:prstGeom prst="rect">
+                      <a:avLst/>
+                    </a:prstGeom>
+                  </pic:spPr>
+                </pic:pic>
+              </a:graphicData>
+            </a:graphic>
+          </wp:anchor>
+        </w:drawing>
+      </w:r>
+      <w:r>
+        <w:rPr>
+          <w:rStyle w:val="ui-provider"/>
+          <w:rFonts w:ascii="Consolas" w:hAnsi="Consolas"/>
+          <w:sz w:val="32"/>
+        </w:rPr>
+        <w:t>Rólunk oldal</w:t>
+      </w:r>
+    </w:p>
+    <w:p>
+      <w:pPr>
+        <w:jc w:val="both"/>
+        <w:rPr>
+          <w:rStyle w:val="ui-provider"/>
+          <w:rFonts w:ascii="Consolas" w:hAnsi="Consolas"/>
+          <w:sz w:val="24"/>
+        </w:rPr>
+      </w:pPr>
+      <w:r>
+        <w:rPr>
+          <w:rStyle w:val="ui-provider"/>
+          <w:rFonts w:ascii="Consolas" w:hAnsi="Consolas"/>
+          <w:sz w:val="24"/>
+        </w:rPr>
+        <w:t xml:space="preserve">Ezen az </w:t>
+      </w:r>
+      <w:proofErr w:type="spellStart"/>
+      <w:r>
+        <w:rPr>
+          <w:rStyle w:val="ui-provider"/>
+          <w:rFonts w:ascii="Consolas" w:hAnsi="Consolas"/>
+          <w:sz w:val="24"/>
+        </w:rPr>
+        <w:t>aloldalon</w:t>
+      </w:r>
+      <w:proofErr w:type="spellEnd"/>
+      <w:r>
+        <w:rPr>
+          <w:rStyle w:val="ui-provider"/>
+          <w:rFonts w:ascii="Consolas" w:hAnsi="Consolas"/>
+          <w:sz w:val="24"/>
+        </w:rPr>
+        <w:t xml:space="preserve"> mindhárom csapattag bemutatkozása található, jobban megismerhetik a látogatók a fejlesztőket az oldal elkészítése mögött.</w:t>
+      </w:r>
+    </w:p>
+    <w:p>
+      <w:pPr>
+        <w:jc w:val="both"/>
+        <w:rPr>
+          <w:rStyle w:val="ui-provider"/>
+          <w:rFonts w:ascii="Consolas" w:hAnsi="Consolas"/>
+          <w:sz w:val="32"/>
+        </w:rPr>
+      </w:pPr>
+    </w:p>
+    <w:p>
+      <w:pPr>
+        <w:jc w:val="both"/>
+        <w:rPr>
+          <w:rStyle w:val="ui-provider"/>
+          <w:rFonts w:ascii="Consolas" w:hAnsi="Consolas"/>
+          <w:sz w:val="32"/>
+        </w:rPr>
+      </w:pPr>
+    </w:p>
+    <w:p>
+      <w:pPr>
+        <w:jc w:val="both"/>
+        <w:rPr>
+          <w:rStyle w:val="ui-provider"/>
+          <w:rFonts w:ascii="Consolas" w:hAnsi="Consolas"/>
+          <w:sz w:val="32"/>
+        </w:rPr>
+      </w:pPr>
+    </w:p>
+    <w:p>
+      <w:pPr>
+        <w:jc w:val="both"/>
+        <w:rPr>
+          <w:rStyle w:val="ui-provider"/>
+          <w:rFonts w:ascii="Consolas" w:hAnsi="Consolas"/>
+          <w:sz w:val="32"/>
+        </w:rPr>
+      </w:pPr>
+    </w:p>
+    <w:p>
+      <w:pPr>
+        <w:jc w:val="both"/>
+        <w:rPr>
+          <w:rStyle w:val="ui-provider"/>
+          <w:rFonts w:ascii="Consolas" w:hAnsi="Consolas"/>
+          <w:sz w:val="32"/>
+        </w:rPr>
+      </w:pPr>
+    </w:p>
+    <w:p>
+      <w:pPr>
+        <w:jc w:val="both"/>
+        <w:rPr>
+          <w:rStyle w:val="ui-provider"/>
+          <w:rFonts w:ascii="Consolas" w:hAnsi="Consolas"/>
+          <w:sz w:val="32"/>
+        </w:rPr>
+      </w:pPr>
+    </w:p>
+    <w:p>
+      <w:pPr>
+        <w:jc w:val="both"/>
+        <w:rPr>
+          <w:rStyle w:val="ui-provider"/>
+          <w:rFonts w:ascii="Consolas" w:hAnsi="Consolas"/>
+          <w:sz w:val="32"/>
+        </w:rPr>
+      </w:pPr>
+    </w:p>
+    <w:p>
+      <w:pPr>
+        <w:jc w:val="both"/>
+        <w:rPr>
+          <w:rStyle w:val="ui-provider"/>
+          <w:rFonts w:ascii="Consolas" w:hAnsi="Consolas"/>
+          <w:sz w:val="32"/>
+        </w:rPr>
+      </w:pPr>
+    </w:p>
+    <w:p>
+      <w:pPr>
+        <w:jc w:val="both"/>
+        <w:rPr>
+          <w:rStyle w:val="ui-provider"/>
+          <w:rFonts w:ascii="Consolas" w:hAnsi="Consolas"/>
+          <w:sz w:val="32"/>
+        </w:rPr>
+      </w:pPr>
+    </w:p>
+    <w:p>
+      <w:pPr>
+        <w:jc w:val="both"/>
+        <w:rPr>
+          <w:rStyle w:val="ui-provider"/>
+          <w:rFonts w:ascii="Consolas" w:hAnsi="Consolas"/>
+          <w:sz w:val="32"/>
+        </w:rPr>
+      </w:pPr>
+    </w:p>
+    <w:p>
+      <w:pPr>
+        <w:jc w:val="both"/>
+        <w:rPr>
+          <w:rStyle w:val="ui-provider"/>
+          <w:rFonts w:ascii="Consolas" w:hAnsi="Consolas"/>
+          <w:sz w:val="32"/>
+        </w:rPr>
+      </w:pPr>
+    </w:p>
+    <w:p>
+      <w:pPr>
+        <w:jc w:val="both"/>
+        <w:rPr>
+          <w:rStyle w:val="ui-provider"/>
+          <w:rFonts w:ascii="Consolas" w:hAnsi="Consolas"/>
+          <w:sz w:val="32"/>
+        </w:rPr>
+      </w:pPr>
+    </w:p>
+    <w:p>
+      <w:pPr>
+        <w:jc w:val="both"/>
+        <w:rPr>
+          <w:rStyle w:val="ui-provider"/>
+          <w:rFonts w:ascii="Consolas" w:hAnsi="Consolas"/>
+          <w:sz w:val="32"/>
+        </w:rPr>
+      </w:pPr>
+      <w:r>
+        <w:rPr>
+          <w:rStyle w:val="ui-provider"/>
+          <w:rFonts w:ascii="Consolas" w:hAnsi="Consolas"/>
+          <w:sz w:val="32"/>
+        </w:rPr>
+        <w:lastRenderedPageBreak/>
+        <w:t xml:space="preserve">Kategória </w:t>
+      </w:r>
+      <w:proofErr w:type="spellStart"/>
+      <w:r>
+        <w:rPr>
+          <w:rStyle w:val="ui-provider"/>
+          <w:rFonts w:ascii="Consolas" w:hAnsi="Consolas"/>
+          <w:sz w:val="32"/>
+        </w:rPr>
+        <w:t>aloldalak</w:t>
+      </w:r>
+      <w:proofErr w:type="spellEnd"/>
+    </w:p>
+    <w:p>
+      <w:pPr>
+        <w:jc w:val="both"/>
+        <w:rPr>
+          <w:rStyle w:val="ui-provider"/>
+          <w:rFonts w:ascii="Consolas" w:hAnsi="Consolas"/>
+          <w:sz w:val="24"/>
+        </w:rPr>
+      </w:pPr>
+      <w:r>
+        <w:rPr>
+          <w:rStyle w:val="ui-provider"/>
+          <w:rFonts w:ascii="Consolas" w:hAnsi="Consolas"/>
+          <w:sz w:val="24"/>
+        </w:rPr>
+        <w:t xml:space="preserve">Ezeken az </w:t>
+      </w:r>
+      <w:proofErr w:type="spellStart"/>
+      <w:r>
+        <w:rPr>
+          <w:rStyle w:val="ui-provider"/>
+          <w:rFonts w:ascii="Consolas" w:hAnsi="Consolas"/>
+          <w:sz w:val="24"/>
+        </w:rPr>
+        <w:t>aloldalakon</w:t>
+      </w:r>
+      <w:proofErr w:type="spellEnd"/>
+      <w:r>
+        <w:rPr>
+          <w:rStyle w:val="ui-provider"/>
+          <w:rFonts w:ascii="Consolas" w:hAnsi="Consolas"/>
+          <w:sz w:val="24"/>
+        </w:rPr>
+        <w:t xml:space="preserve"> jelennek meg a kategóriának megfelelő receptek. </w:t>
+      </w:r>
+    </w:p>
+    <w:p>
+      <w:pPr>
+        <w:jc w:val="both"/>
+        <w:rPr>
+          <w:rStyle w:val="ui-provider"/>
+          <w:rFonts w:ascii="Consolas" w:hAnsi="Consolas"/>
+          <w:sz w:val="24"/>
+        </w:rPr>
+      </w:pPr>
+      <w:r>
+        <w:rPr>
+          <w:rFonts w:ascii="Consolas" w:hAnsi="Consolas"/>
+          <w:noProof/>
+          <w:sz w:val="24"/>
+          <w:lang w:eastAsia="hu-HU"/>
+        </w:rPr>
+        <w:drawing>
+          <wp:anchor distT="0" distB="0" distL="114300" distR="114300" simplePos="0" relativeHeight="251667456" behindDoc="1" locked="0" layoutInCell="1" allowOverlap="1">
+            <wp:simplePos x="0" y="0"/>
+            <wp:positionH relativeFrom="margin">
+              <wp:align>right</wp:align>
+            </wp:positionH>
+            <wp:positionV relativeFrom="paragraph">
+              <wp:posOffset>258445</wp:posOffset>
+            </wp:positionV>
+            <wp:extent cx="5760720" cy="6884035"/>
+            <wp:effectExtent l="0" t="0" r="0" b="0"/>
+            <wp:wrapTight wrapText="bothSides">
+              <wp:wrapPolygon edited="0">
+                <wp:start x="0" y="0"/>
+                <wp:lineTo x="0" y="21518"/>
+                <wp:lineTo x="21500" y="21518"/>
+                <wp:lineTo x="21500" y="0"/>
+                <wp:lineTo x="0" y="0"/>
+              </wp:wrapPolygon>
+            </wp:wrapTight>
+            <wp:docPr id="10" name="Kép 10"/>
+            <wp:cNvGraphicFramePr>
+              <a:graphicFrameLocks xmlns:a="http://schemas.openxmlformats.org/drawingml/2006/main" noChangeAspect="1"/>
+            </wp:cNvGraphicFramePr>
+            <a:graphic xmlns:a="http://schemas.openxmlformats.org/drawingml/2006/main">
+              <a:graphicData uri="http://schemas.openxmlformats.org/drawingml/2006/picture">
+                <pic:pic xmlns:pic="http://schemas.openxmlformats.org/drawingml/2006/picture">
+                  <pic:nvPicPr>
+                    <pic:cNvPr id="10" name="teszt.png"/>
+                    <pic:cNvPicPr/>
+                  </pic:nvPicPr>
+                  <pic:blipFill>
+                    <a:blip r:embed="rId11">
+                      <a:extLst>
+                        <a:ext uri="{28A0092B-C50C-407E-A947-70E740481C1C}">
+                          <a14:useLocalDpi xmlns:a14="http://schemas.microsoft.com/office/drawing/2010/main" val="0"/>
+                        </a:ext>
+                      </a:extLst>
+                    </a:blip>
+                    <a:stretch>
+                      <a:fillRect/>
+                    </a:stretch>
+                  </pic:blipFill>
+                  <pic:spPr>
+                    <a:xfrm>
+                      <a:off x="0" y="0"/>
+                      <a:ext cx="5760720" cy="6884035"/>
+                    </a:xfrm>
+                    <a:prstGeom prst="rect">
+                      <a:avLst/>
+                    </a:prstGeom>
+                  </pic:spPr>
+                </pic:pic>
+              </a:graphicData>
+            </a:graphic>
+          </wp:anchor>
+        </w:drawing>
+      </w:r>
+      <w:r>
+        <w:rPr>
+          <w:rStyle w:val="ui-provider"/>
+          <w:rFonts w:ascii="Consolas" w:hAnsi="Consolas"/>
+          <w:sz w:val="24"/>
+        </w:rPr>
+        <w:t xml:space="preserve">| </w:t>
+      </w:r>
+      <w:r>
+        <w:rPr>
+          <w:rStyle w:val="ui-provider"/>
+          <w:rFonts w:ascii="Consolas" w:hAnsi="Consolas"/>
+          <w:sz w:val="24"/>
+        </w:rPr>
+        <w:t>Reggeli, Ebéd, Vacsora</w:t>
+      </w:r>
+      <w:r>
+        <w:rPr>
+          <w:rStyle w:val="ui-provider"/>
+          <w:rFonts w:ascii="Consolas" w:hAnsi="Consolas"/>
+          <w:sz w:val="24"/>
+        </w:rPr>
+        <w:t xml:space="preserve"> |</w:t>
+      </w:r>
+    </w:p>
+    <w:p>
+      <w:pPr>
+        <w:jc w:val="both"/>
+        <w:rPr>
+          <w:rStyle w:val="ui-provider"/>
+          <w:rFonts w:ascii="Consolas" w:hAnsi="Consolas"/>
+          <w:sz w:val="24"/>
+          <w:szCs w:val="32"/>
+        </w:rPr>
+      </w:pPr>
+      <w:r>
+        <w:rPr>
+          <w:rFonts w:ascii="Consolas" w:hAnsi="Consolas"/>
+          <w:sz w:val="24"/>
+          <w:szCs w:val="32"/>
+        </w:rPr>
+        <w:t>Az „Ebéd” gombra rányomva különböző alkategóriák jelennek meg: Előétel, Főétel, Köret, Desszert</w:t>
+      </w:r>
+    </w:p>
+    <w:p>
+      <w:pPr>
+        <w:jc w:val="both"/>
+        <w:rPr>
+          <w:rStyle w:val="ui-provider"/>
+          <w:rFonts w:ascii="Consolas" w:hAnsi="Consolas"/>
+          <w:sz w:val="24"/>
+        </w:rPr>
+      </w:pPr>
+      <w:r>
+        <w:rPr>
+          <w:rStyle w:val="ui-provider"/>
+          <w:rFonts w:ascii="Consolas" w:hAnsi="Consolas"/>
+          <w:sz w:val="24"/>
+        </w:rPr>
+        <w:t>A kategorizálás révén a felhasználónak lehetősége van old</w:t>
+      </w:r>
+      <w:r>
+        <w:rPr>
+          <w:rStyle w:val="ui-provider"/>
+          <w:rFonts w:ascii="Consolas" w:hAnsi="Consolas"/>
+          <w:sz w:val="24"/>
+        </w:rPr>
+        <w:t xml:space="preserve">alak közötti gyors elmozdulásra. Ezek az oldalak ugyanolyan séma alapján készültek. </w:t>
+      </w:r>
+      <w:r>
+        <w:rPr>
+          <w:rStyle w:val="ui-provider"/>
+          <w:rFonts w:ascii="Consolas" w:hAnsi="Consolas"/>
+          <w:sz w:val="24"/>
+        </w:rPr>
+        <w:lastRenderedPageBreak/>
+        <w:t xml:space="preserve">Van 6 recept minden aloldalon, egy képpel és egy szöveggel ellátva. A </w:t>
+      </w:r>
+      <w:proofErr w:type="gramStart"/>
+      <w:r>
+        <w:rPr>
+          <w:rStyle w:val="ui-provider"/>
+          <w:rFonts w:ascii="Consolas" w:hAnsi="Consolas"/>
+          <w:sz w:val="24"/>
+        </w:rPr>
+        <w:t>teljes</w:t>
+      </w:r>
+      <w:proofErr w:type="gramEnd"/>
+      <w:r>
+        <w:rPr>
+          <w:rStyle w:val="ui-provider"/>
+          <w:rFonts w:ascii="Consolas" w:hAnsi="Consolas"/>
+          <w:sz w:val="24"/>
+        </w:rPr>
+        <w:t xml:space="preserve"> szöveg csak akkor jelenik meg, ha a felhasználó rányom a „Olvasd tovább!” </w:t>
+      </w:r>
+      <w:proofErr w:type="gramStart"/>
+      <w:r>
+        <w:rPr>
+          <w:rStyle w:val="ui-provider"/>
+          <w:rFonts w:ascii="Consolas" w:hAnsi="Consolas"/>
+          <w:sz w:val="24"/>
+        </w:rPr>
+        <w:t>gombra</w:t>
+      </w:r>
+      <w:proofErr w:type="gramEnd"/>
+      <w:r>
+        <w:rPr>
+          <w:rStyle w:val="ui-provider"/>
+          <w:rFonts w:ascii="Consolas" w:hAnsi="Consolas"/>
+          <w:sz w:val="24"/>
+        </w:rPr>
+        <w:t>.</w:t>
+      </w:r>
+      <w:r>
+        <w:rPr>
+          <w:rStyle w:val="ui-provider"/>
+          <w:rFonts w:ascii="Consolas" w:hAnsi="Consolas"/>
+          <w:sz w:val="24"/>
+        </w:rPr>
+        <w:t xml:space="preserve"> Így kedvünk szerint elolvashatjuk bármelyik receptet.</w:t>
+      </w:r>
+    </w:p>
+    <w:p>
+      <w:pPr>
+        <w:jc w:val="both"/>
+        <w:rPr>
+          <w:rStyle w:val="ui-provider"/>
+          <w:rFonts w:ascii="Consolas" w:hAnsi="Consolas"/>
+          <w:sz w:val="32"/>
+        </w:rPr>
+      </w:pPr>
+      <w:r>
+        <w:rPr>
+          <w:noProof/>
+          <w:lang w:eastAsia="hu-HU"/>
+        </w:rPr>
+        <w:drawing>
+          <wp:anchor distT="0" distB="0" distL="114300" distR="114300" simplePos="0" relativeHeight="251663360" behindDoc="1" locked="0" layoutInCell="1" allowOverlap="1">
+            <wp:simplePos x="0" y="0"/>
+            <wp:positionH relativeFrom="margin">
+              <wp:posOffset>2165985</wp:posOffset>
+            </wp:positionH>
+            <wp:positionV relativeFrom="paragraph">
+              <wp:posOffset>339090</wp:posOffset>
+            </wp:positionV>
+            <wp:extent cx="990600" cy="419100"/>
+            <wp:effectExtent l="0" t="0" r="0" b="0"/>
+            <wp:wrapTight wrapText="bothSides">
+              <wp:wrapPolygon edited="0">
+                <wp:start x="0" y="0"/>
+                <wp:lineTo x="0" y="20618"/>
+                <wp:lineTo x="21185" y="20618"/>
+                <wp:lineTo x="21185" y="0"/>
+                <wp:lineTo x="0" y="0"/>
+              </wp:wrapPolygon>
+            </wp:wrapTight>
+            <wp:docPr id="7" name="Kép 7"/>
+            <wp:cNvGraphicFramePr>
+              <a:graphicFrameLocks xmlns:a="http://schemas.openxmlformats.org/drawingml/2006/main" noChangeAspect="1"/>
+            </wp:cNvGraphicFramePr>
+            <a:graphic xmlns:a="http://schemas.openxmlformats.org/drawingml/2006/main">
+              <a:graphicData uri="http://schemas.openxmlformats.org/drawingml/2006/picture">
+                <pic:pic xmlns:pic="http://schemas.openxmlformats.org/drawingml/2006/picture">
+                  <pic:nvPicPr>
+                    <pic:cNvPr id="1" name=""/>
+                    <pic:cNvPicPr/>
+                  </pic:nvPicPr>
+                  <pic:blipFill>
+                    <a:blip r:embed="rId12">
+                      <a:extLst>
+                        <a:ext uri="{28A0092B-C50C-407E-A947-70E740481C1C}">
+                          <a14:useLocalDpi xmlns:a14="http://schemas.microsoft.com/office/drawing/2010/main" val="0"/>
+                        </a:ext>
+                      </a:extLst>
+                    </a:blip>
+                    <a:stretch>
+                      <a:fillRect/>
+                    </a:stretch>
+                  </pic:blipFill>
+                  <pic:spPr>
+                    <a:xfrm>
+                      <a:off x="0" y="0"/>
+                      <a:ext cx="990600" cy="419100"/>
+                    </a:xfrm>
+                    <a:prstGeom prst="rect">
+                      <a:avLst/>
+                    </a:prstGeom>
+                  </pic:spPr>
+                </pic:pic>
+              </a:graphicData>
+            </a:graphic>
+            <wp14:sizeRelH relativeFrom="margin">
+              <wp14:pctWidth>0</wp14:pctWidth>
+            </wp14:sizeRelH>
+            <wp14:sizeRelV relativeFrom="margin">
+              <wp14:pctHeight>0</wp14:pctHeight>
+            </wp14:sizeRelV>
+          </wp:anchor>
+        </w:drawing>
+      </w:r>
+    </w:p>
+    <w:p>
+      <w:pPr>
+        <w:spacing w:before="240" w:line="360" w:lineRule="auto"/>
+        <w:jc w:val="both"/>
+        <w:rPr>
+          <w:rStyle w:val="ui-provider"/>
+          <w:rFonts w:ascii="Consolas" w:hAnsi="Consolas"/>
+          <w:sz w:val="32"/>
+        </w:rPr>
+      </w:pPr>
+      <w:r>
+        <w:rPr>
+          <w:rStyle w:val="ui-provider"/>
+          <w:rFonts w:ascii="Consolas" w:hAnsi="Consolas"/>
+          <w:sz w:val="32"/>
+        </w:rPr>
+        <w:t>Kijelentkezés gomb</w:t>
+      </w:r>
+    </w:p>
+    <w:p>
+      <w:pPr>
+        <w:pStyle w:val="NormlWeb"/>
+        <w:rPr>
+          <w:rFonts w:ascii="Consolas" w:hAnsi="Consolas"/>
+        </w:rPr>
+      </w:pPr>
+      <w:r>
+        <w:rPr>
+          <w:rStyle w:val="Kiemels2"/>
+          <w:rFonts w:ascii="Consolas" w:hAnsi="Consolas"/>
+        </w:rPr>
+        <w:t>Biztonság:</w:t>
+      </w:r>
+      <w:r>
+        <w:rPr>
+          <w:rFonts w:ascii="Consolas" w:hAnsi="Consolas"/>
+        </w:rPr>
+        <w:t xml:space="preserve"> Amikor kijelentkezik egy weboldalról, kilép a fiókjából, és megszakítja a kapcsolatot a weboldallal. Ez segíthet megvédeni Önt a fiókjába való illetéktelen behatolástól és az adatainak ellopásától. Különösen fontos, hogy kijelentkezzen egy nyilvános számítógépen vagy olyan eszközön, amelyet másokkal oszt meg.</w:t>
+      </w:r>
+    </w:p>
+    <w:p>
+      <w:pPr>
+        <w:pStyle w:val="NormlWeb"/>
+        <w:rPr>
+          <w:rFonts w:ascii="Consolas" w:hAnsi="Consolas"/>
+        </w:rPr>
+      </w:pPr>
+      <w:r>
+        <w:rPr>
+          <w:rStyle w:val="Kiemels2"/>
+          <w:rFonts w:ascii="Consolas" w:hAnsi="Consolas"/>
+        </w:rPr>
+        <w:t>Több fiók:</w:t>
+      </w:r>
+      <w:r>
+        <w:rPr>
+          <w:rFonts w:ascii="Consolas" w:hAnsi="Consolas"/>
+        </w:rPr>
+        <w:t xml:space="preserve"> Ha több fiókkal rendelkezik a weboldalon, előfordulhat, hogy ki kell jelentkeznie az egyikből, hogy bejelentkezzen a másikba</w:t>
+      </w:r>
+    </w:p>
+    <w:p>
+      <w:pPr>
+        <w:jc w:val="both"/>
+        <w:rPr>
+          <w:rFonts w:ascii="Consolas" w:hAnsi="Consolas"/>
+          <w:sz w:val="28"/>
+          <w:szCs w:val="32"/>
+        </w:rPr>
+      </w:pPr>
     </w:p>
     <w:p>
       <w:pPr>
@@ -1591,4 +2505,16 @@
     </a:ext>
   </a:extLst>
 </a:theme>
+</file>
+
+<file path=customXml/item1.xml><?xml version="1.0" encoding="utf-8"?>
+<b:Sources xmlns:b="http://schemas.openxmlformats.org/officeDocument/2006/bibliography" xmlns="http://schemas.openxmlformats.org/officeDocument/2006/bibliography" SelectedStyle="\APASixthEditionOfficeOnline.xsl" StyleName="APA" Version="6"/>
+</file>
+
+<file path=customXml/itemProps1.xml><?xml version="1.0" encoding="utf-8"?>
+<ds:datastoreItem xmlns:ds="http://schemas.openxmlformats.org/officeDocument/2006/customXml" ds:itemID="{A5FB0D44-0E4E-4624-AEE9-8C7B02B9F098}">
+  <ds:schemaRefs>
+    <ds:schemaRef ds:uri="http://schemas.openxmlformats.org/officeDocument/2006/bibliography"/>
+  </ds:schemaRefs>
+</ds:datastoreItem>
 </file>
</xml_diff>

<commit_message>
Felhasználói dokumentáció kész változat
</commit_message>
<xml_diff>
--- a/assets/Felhasználói dokumentáció.docx
+++ b/assets/Felhasználói dokumentáció.docx
@@ -307,12 +307,28 @@
       <w:r>
         <w:rPr>
           <w:rFonts w:ascii="Consolas" w:hAnsi="Consolas"/>
+          <w:sz w:val="24"/>
+          <w:szCs w:val="32"/>
+        </w:rPr>
+        <w:lastRenderedPageBreak/>
+        <w:t>Ha minden oldalt el szeretnénk érni, ahhoz regisztrálnunk kell. A saját receptek oldalt például fiók nélkül nem lehet elérni.</w:t>
+      </w:r>
+      <w:r>
+        <w:rPr>
+          <w:rFonts w:ascii="Consolas" w:hAnsi="Consolas"/>
+          <w:sz w:val="24"/>
+          <w:szCs w:val="32"/>
+        </w:rPr>
+        <w:br/>
+      </w:r>
+      <w:r>
+        <w:rPr>
+          <w:rFonts w:ascii="Consolas" w:hAnsi="Consolas"/>
           <w:noProof/>
           <w:sz w:val="32"/>
           <w:szCs w:val="32"/>
           <w:lang w:eastAsia="hu-HU"/>
         </w:rPr>
-        <w:lastRenderedPageBreak/>
         <w:drawing>
           <wp:anchor distT="0" distB="0" distL="114300" distR="114300" simplePos="0" relativeHeight="251671552" behindDoc="1" locked="0" layoutInCell="1" allowOverlap="1">
             <wp:simplePos x="0" y="0"/>
@@ -374,18 +390,10 @@
       <w:r>
         <w:rPr>
           <w:rFonts w:ascii="Consolas" w:hAnsi="Consolas"/>
-          <w:sz w:val="32"/>
-          <w:szCs w:val="32"/>
-        </w:rPr>
-        <w:t>A</w:t>
-      </w:r>
-      <w:r>
-        <w:rPr>
-          <w:rFonts w:ascii="Consolas" w:hAnsi="Consolas"/>
-          <w:sz w:val="24"/>
-          <w:szCs w:val="32"/>
-        </w:rPr>
-        <w:t xml:space="preserve"> </w:t>
+          <w:sz w:val="24"/>
+          <w:szCs w:val="32"/>
+        </w:rPr>
+        <w:t xml:space="preserve">Rányomunk a „regisztráció” </w:t>
       </w:r>
       <w:proofErr w:type="spellStart"/>
       <w:r>
@@ -394,7 +402,7 @@
           <w:sz w:val="24"/>
           <w:szCs w:val="32"/>
         </w:rPr>
-        <w:t>CookBook</w:t>
+        <w:t>aloldalra</w:t>
       </w:r>
       <w:proofErr w:type="spellEnd"/>
       <w:r>
@@ -403,31 +411,7 @@
           <w:sz w:val="24"/>
           <w:szCs w:val="32"/>
         </w:rPr>
-        <w:t xml:space="preserve"> weboldal használatához elősz</w:t>
-      </w:r>
-      <w:r>
-        <w:rPr>
-          <w:rFonts w:ascii="Consolas" w:hAnsi="Consolas"/>
-          <w:sz w:val="24"/>
-          <w:szCs w:val="32"/>
-        </w:rPr>
-        <w:t xml:space="preserve">ör regisztrálnunk kell. Rányomunk a „regisztráció” </w:t>
-      </w:r>
-      <w:r>
-        <w:rPr>
-          <w:rFonts w:ascii="Consolas" w:hAnsi="Consolas"/>
-          <w:sz w:val="24"/>
-          <w:szCs w:val="32"/>
-        </w:rPr>
-        <w:t>&lt;-</w:t>
-      </w:r>
-      <w:r>
-        <w:rPr>
-          <w:rFonts w:ascii="Consolas" w:hAnsi="Consolas"/>
-          <w:sz w:val="24"/>
-          <w:szCs w:val="32"/>
-        </w:rPr>
-        <w:t xml:space="preserve"> - | nem biztos majd javítom | aloldalra és a „Felhasználónév” mezőbe egy nevet, a „Jelsz</w:t>
+        <w:t xml:space="preserve"> és a „Felhasználónév” mezőbe egy nevet, a „Jelsz</w:t>
       </w:r>
       <w:r>
         <w:rPr>
@@ -437,6 +421,14 @@
         </w:rPr>
         <w:t>ó” mezőbe egy jelszót írunk be. A kritériumok csak abban nyilvánulnak meg, hogy a felhasználónév és a jelszó is maximum 40 karakter hosszúságú lehet.</w:t>
       </w:r>
+      <w:r>
+        <w:rPr>
+          <w:rFonts w:ascii="Consolas" w:hAnsi="Consolas"/>
+          <w:sz w:val="24"/>
+          <w:szCs w:val="32"/>
+        </w:rPr>
+        <w:t xml:space="preserve"> Ezek után már csak be kell jelentkezni az általunk létrehozott felhasználói adatokkal, és elérhetjük az egész oldalt.</w:t>
+      </w:r>
     </w:p>
     <w:p>
       <w:pPr>
@@ -554,7 +546,6 @@
           <w:sz w:val="36"/>
           <w:szCs w:val="32"/>
         </w:rPr>
-        <w:lastRenderedPageBreak/>
         <w:t>Aloldalak</w:t>
       </w:r>
       <w:proofErr w:type="spellEnd"/>
@@ -712,7 +703,23 @@
           <w:rFonts w:ascii="Consolas" w:hAnsi="Consolas"/>
           <w:sz w:val="24"/>
         </w:rPr>
-        <w:t>Ha nem szeretnének bejelentkezni, ez az a hely, ahol a látogatók elindulnak. A főoldal tartalmazza a legfontosabb információkat, hivatkozásokat, navigációs lehetőségeket, hogy könnyen elnavigálhassanak a weboldalon.</w:t>
+        <w:t>Ha nem szeretnének bejelentkezni, ez az a hely, ahol a láto</w:t>
+      </w:r>
+      <w:r>
+        <w:rPr>
+          <w:rStyle w:val="ui-provider"/>
+          <w:rFonts w:ascii="Consolas" w:hAnsi="Consolas"/>
+          <w:sz w:val="24"/>
+        </w:rPr>
+        <w:t>gatók elindulhatnak</w:t>
+      </w:r>
+      <w:r>
+        <w:rPr>
+          <w:rStyle w:val="ui-provider"/>
+          <w:rFonts w:ascii="Consolas" w:hAnsi="Consolas"/>
+          <w:sz w:val="24"/>
+        </w:rPr>
+        <w:t>. A főoldal tartalmazza a legfontosabb információkat, hivatkozásokat, navigációs lehetőségeket, hogy könnyen elnavigálhassanak a weboldalon.</w:t>
       </w:r>
     </w:p>
     <w:p>
@@ -801,7 +808,6 @@
           <w:sz w:val="32"/>
           <w:lang w:eastAsia="hu-HU"/>
         </w:rPr>
-        <w:lastRenderedPageBreak/>
         <w:drawing>
           <wp:anchor distT="0" distB="0" distL="114300" distR="114300" simplePos="0" relativeHeight="251668480" behindDoc="1" locked="0" layoutInCell="1" allowOverlap="1">
             <wp:simplePos x="0" y="0"/>
@@ -868,6 +874,49 @@
         </w:rPr>
         <w:t>Saját receptek oldal</w:t>
       </w:r>
+    </w:p>
+    <w:p>
+      <w:pPr>
+        <w:jc w:val="both"/>
+        <w:rPr>
+          <w:rStyle w:val="ui-provider"/>
+          <w:rFonts w:ascii="Consolas" w:hAnsi="Consolas"/>
+          <w:sz w:val="24"/>
+        </w:rPr>
+      </w:pPr>
+      <w:r>
+        <w:rPr>
+          <w:rStyle w:val="ui-provider"/>
+          <w:rFonts w:ascii="Consolas" w:hAnsi="Consolas"/>
+          <w:sz w:val="24"/>
+        </w:rPr>
+        <w:t>Itt a felhasználók saját recepteket oszthatnak meg az oldal többi látogatójával. Ezen az aloldalon a felhasználók által feltöltött receptek kategóriákba (reggeli, ebéd, vacsora) és alkategóriákba (főétel, köret, leves stb.) vannak rendezve. A receptek tartalmaznak részletes útmutatást az elkészítésükhöz, hozzávalókat és elkészítési lépéseket.</w:t>
+      </w:r>
+      <w:r>
+        <w:rPr>
+          <w:rStyle w:val="ui-provider"/>
+          <w:rFonts w:ascii="Consolas" w:hAnsi="Consolas"/>
+          <w:sz w:val="24"/>
+        </w:rPr>
+        <w:t xml:space="preserve"> </w:t>
+      </w:r>
+      <w:r>
+        <w:rPr>
+          <w:rStyle w:val="ui-provider"/>
+          <w:rFonts w:ascii="Consolas" w:hAnsi="Consolas"/>
+          <w:sz w:val="24"/>
+        </w:rPr>
+        <w:t>Saját recept feltöltésekor megadhatunk a receptünknek egy kategóriát, alkategóriát, és egy nevet a képen látható mezők segítségével.</w:t>
+      </w:r>
+      <w:r>
+        <w:rPr>
+          <w:rStyle w:val="ui-provider"/>
+          <w:rFonts w:ascii="Consolas" w:hAnsi="Consolas"/>
+          <w:sz w:val="24"/>
+        </w:rPr>
+        <w:br/>
+        <w:t>Ha az adott receptet feltöltjük a „Feltöltés” gomb segítségével, az a recept az oldal alján fog megjelenni.</w:t>
+      </w:r>
       <w:bookmarkStart w:id="0" w:name="_GoBack"/>
       <w:bookmarkEnd w:id="0"/>
     </w:p>
@@ -877,70 +926,6 @@
         <w:rPr>
           <w:rStyle w:val="ui-provider"/>
           <w:rFonts w:ascii="Consolas" w:hAnsi="Consolas"/>
-          <w:sz w:val="24"/>
-        </w:rPr>
-      </w:pPr>
-      <w:r>
-        <w:rPr>
-          <w:rStyle w:val="ui-provider"/>
-          <w:rFonts w:ascii="Consolas" w:hAnsi="Consolas"/>
-          <w:sz w:val="24"/>
-        </w:rPr>
-        <w:t>Itt a felhasználók saját recepteket oszthatnak meg az oldal többi látogatójával. Ezen az aloldalon a felhasználók által feltöltött receptek kategóriákba (reggeli, ebéd, vacsora) és alkategóriákba (főétel, köret, leves stb.) vannak rendezve. A receptek tartalmaznak részletes útmutatást az elkészítésükhöz, hozzávalókat és elkészítési lépéseket.</w:t>
-      </w:r>
-    </w:p>
-    <w:p>
-      <w:pPr>
-        <w:jc w:val="both"/>
-        <w:rPr>
-          <w:rStyle w:val="ui-provider"/>
-          <w:rFonts w:ascii="Consolas" w:hAnsi="Consolas"/>
-          <w:sz w:val="24"/>
-        </w:rPr>
-      </w:pPr>
-      <w:r>
-        <w:rPr>
-          <w:rStyle w:val="ui-provider"/>
-          <w:rFonts w:ascii="Consolas" w:hAnsi="Consolas"/>
-          <w:sz w:val="24"/>
-        </w:rPr>
-        <w:t xml:space="preserve">| </w:t>
-      </w:r>
-      <w:proofErr w:type="gramStart"/>
-      <w:r>
-        <w:rPr>
-          <w:rStyle w:val="ui-provider"/>
-          <w:rFonts w:ascii="Consolas" w:hAnsi="Consolas"/>
-          <w:sz w:val="24"/>
-        </w:rPr>
-        <w:t>ide</w:t>
-      </w:r>
-      <w:proofErr w:type="gramEnd"/>
-      <w:r>
-        <w:rPr>
-          <w:rStyle w:val="ui-provider"/>
-          <w:rFonts w:ascii="Consolas" w:hAnsi="Consolas"/>
-          <w:sz w:val="24"/>
-        </w:rPr>
-        <w:t xml:space="preserve"> írom majd részletesebben a saját receptek oldal funkcióit |</w:t>
-      </w:r>
-    </w:p>
-    <w:p>
-      <w:pPr>
-        <w:jc w:val="both"/>
-        <w:rPr>
-          <w:rStyle w:val="ui-provider"/>
-          <w:rFonts w:ascii="Consolas" w:hAnsi="Consolas"/>
-          <w:sz w:val="32"/>
-        </w:rPr>
-      </w:pPr>
-    </w:p>
-    <w:p>
-      <w:pPr>
-        <w:jc w:val="both"/>
-        <w:rPr>
-          <w:rStyle w:val="ui-provider"/>
-          <w:rFonts w:ascii="Consolas" w:hAnsi="Consolas"/>
           <w:sz w:val="32"/>
         </w:rPr>
       </w:pPr>
@@ -991,7 +976,6 @@
           <w:sz w:val="32"/>
           <w:lang w:eastAsia="hu-HU"/>
         </w:rPr>
-        <w:lastRenderedPageBreak/>
         <w:drawing>
           <wp:anchor distT="0" distB="0" distL="114300" distR="114300" simplePos="0" relativeHeight="251672576" behindDoc="1" locked="0" layoutInCell="1" allowOverlap="1">
             <wp:simplePos x="0" y="0"/>
@@ -1230,7 +1214,6 @@
           <w:rFonts w:ascii="Consolas" w:hAnsi="Consolas"/>
           <w:sz w:val="32"/>
         </w:rPr>
-        <w:lastRenderedPageBreak/>
         <w:t xml:space="preserve">Kategória </w:t>
       </w:r>
       <w:proofErr w:type="spellStart"/>
@@ -1395,6 +1378,7 @@
           <w:sz w:val="24"/>
           <w:szCs w:val="32"/>
         </w:rPr>
+        <w:lastRenderedPageBreak/>
         <w:t>Az „Ebéd” gombra rányomva különböző alkategóriák jelennek meg: Előétel, Főétel, Köret, Desszert</w:t>
       </w:r>
     </w:p>
@@ -1421,34 +1405,7 @@
           <w:rFonts w:ascii="Consolas" w:hAnsi="Consolas"/>
           <w:sz w:val="24"/>
         </w:rPr>
-        <w:t xml:space="preserve">alak közötti gyors elmozdulásra. Ezek az oldalak ugyanolyan séma alapján készültek. </w:t>
-      </w:r>
-      <w:r>
-        <w:rPr>
-          <w:rStyle w:val="ui-provider"/>
-          <w:rFonts w:ascii="Consolas" w:hAnsi="Consolas"/>
-          <w:sz w:val="24"/>
-        </w:rPr>
-        <w:lastRenderedPageBreak/>
-        <w:t xml:space="preserve">Van 6 recept minden aloldalon, egy képpel és egy szöveggel ellátva. A </w:t>
-      </w:r>
-      <w:proofErr w:type="gramStart"/>
-      <w:r>
-        <w:rPr>
-          <w:rStyle w:val="ui-provider"/>
-          <w:rFonts w:ascii="Consolas" w:hAnsi="Consolas"/>
-          <w:sz w:val="24"/>
-        </w:rPr>
-        <w:t>teljes</w:t>
-      </w:r>
-      <w:proofErr w:type="gramEnd"/>
-      <w:r>
-        <w:rPr>
-          <w:rStyle w:val="ui-provider"/>
-          <w:rFonts w:ascii="Consolas" w:hAnsi="Consolas"/>
-          <w:sz w:val="24"/>
-        </w:rPr>
-        <w:t xml:space="preserve"> szöveg csak akkor jelenik meg, ha a felhasználó rányom a „Olvasd tovább!” </w:t>
+        <w:t xml:space="preserve">alak közötti gyors elmozdulásra. Ezek az oldalak ugyanolyan séma alapján készültek. Van 6 recept minden aloldalon, egy képpel és egy szöveggel ellátva. A teljes szöveg csak akkor jelenik meg, ha a felhasználó rányom a „Olvasd tovább!” </w:t>
       </w:r>
       <w:proofErr w:type="gramStart"/>
       <w:r>
@@ -1615,6 +1572,12 @@
           <w:rFonts w:ascii="Consolas" w:hAnsi="Consolas"/>
         </w:rPr>
         <w:t xml:space="preserve"> Ha több fiókkal rendelkezik a weboldalon, előfordulhat, hogy ki kell jelentkeznie az egyikből, hogy bejelentkezzen a másikba</w:t>
+      </w:r>
+      <w:r>
+        <w:rPr>
+          <w:rFonts w:ascii="Consolas" w:hAnsi="Consolas"/>
+        </w:rPr>
+        <w:t>.</w:t>
       </w:r>
     </w:p>
     <w:p>
@@ -2512,7 +2475,7 @@
 </file>
 
 <file path=customXml/itemProps1.xml><?xml version="1.0" encoding="utf-8"?>
-<ds:datastoreItem xmlns:ds="http://schemas.openxmlformats.org/officeDocument/2006/customXml" ds:itemID="{A5FB0D44-0E4E-4624-AEE9-8C7B02B9F098}">
+<ds:datastoreItem xmlns:ds="http://schemas.openxmlformats.org/officeDocument/2006/customXml" ds:itemID="{9E6F6B43-91F7-4544-8D3D-459B7EBCFA75}">
   <ds:schemaRefs>
     <ds:schemaRef ds:uri="http://schemas.openxmlformats.org/officeDocument/2006/bibliography"/>
   </ds:schemaRefs>

</xml_diff>